<commit_message>
re.sub on text runs
</commit_message>
<xml_diff>
--- a/06_OfficeDocs/file01.docx
+++ b/06_OfficeDocs/file01.docx
@@ -8,7 +8,16 @@
       </w:r>
       <w:proofErr w:type="spellStart"/>
       <w:r>
-        <w:t>укр</w:t>
+        <w:t>у</w:t>
+      </w:r>
+      <w:r>
+        <w:rPr>
+          <w:color w:val="FF0000"/>
+        </w:rPr>
+        <w:t>к</w:t>
+      </w:r>
+      <w:r>
+        <w:t>р</w:t>
       </w:r>
       <w:proofErr w:type="spellEnd"/>
       <w:r>

</xml_diff>

<commit_message>
reading and setting font color
</commit_message>
<xml_diff>
--- a/06_OfficeDocs/file01.docx
+++ b/06_OfficeDocs/file01.docx
@@ -1,344 +1,13 @@
 
 <file path=word/document.xml><?xml version="1.0" encoding="utf-8"?>
-<w:document xmlns:ve="http://schemas.openxmlformats.org/markup-compatibility/2006" xmlns:o="urn:schemas-microsoft-com:office:office" xmlns:r="http://schemas.openxmlformats.org/officeDocument/2006/relationships" xmlns:m="http://schemas.openxmlformats.org/officeDocument/2006/math" xmlns:v="urn:schemas-microsoft-com:vml" xmlns:wp="http://schemas.openxmlformats.org/drawingml/2006/wordprocessingDrawing" xmlns:w10="urn:schemas-microsoft-com:office:word" xmlns:w="http://schemas.openxmlformats.org/wordprocessingml/2006/main" xmlns:wne="http://schemas.microsoft.com/office/word/2006/wordml">
+<w:document xmlns:wpc="http://schemas.microsoft.com/office/word/2010/wordprocessingCanvas" xmlns:mo="http://schemas.microsoft.com/office/mac/office/2008/main" xmlns:mc="http://schemas.openxmlformats.org/markup-compatibility/2006" xmlns:mv="urn:schemas-microsoft-com:mac:vml" xmlns:o="urn:schemas-microsoft-com:office:office" xmlns:r="http://schemas.openxmlformats.org/officeDocument/2006/relationships" xmlns:m="http://schemas.openxmlformats.org/officeDocument/2006/math" xmlns:v="urn:schemas-microsoft-com:vml" xmlns:wp14="http://schemas.microsoft.com/office/word/2010/wordprocessingDrawing" xmlns:wp="http://schemas.openxmlformats.org/drawingml/2006/wordprocessingDrawing" xmlns:w10="urn:schemas-microsoft-com:office:word" xmlns:w="http://schemas.openxmlformats.org/wordprocessingml/2006/main" xmlns:w14="http://schemas.microsoft.com/office/word/2010/wordml" xmlns:wpg="http://schemas.microsoft.com/office/word/2010/wordprocessingGroup" xmlns:wpi="http://schemas.microsoft.com/office/word/2010/wordprocessingInk" xmlns:wne="http://schemas.microsoft.com/office/word/2006/wordml" xmlns:wps="http://schemas.microsoft.com/office/word/2010/wordprocessingShape" mc:Ignorable="w14 wp14">
   <w:body>
     <w:p>
       <w:r>
-        <w:t xml:space="preserve">HELLO, this is a text, </w:t>
-      </w:r>
-      <w:proofErr w:type="spellStart"/>
-      <w:r>
-        <w:t>у</w:t>
-      </w:r>
-      <w:r>
         <w:rPr>
-          <w:color w:val="FF0000"/>
+          <w:color w:val="FA00FA"/>
         </w:rPr>
-        <w:t>к</w:t>
-      </w:r>
-      <w:r>
-        <w:t>р</w:t>
-      </w:r>
-      <w:proofErr w:type="spellEnd"/>
-      <w:r>
-        <w:t xml:space="preserve"> TE</w:t>
-      </w:r>
-      <w:r>
-        <w:rPr>
-          <w:vertAlign w:val="subscript"/>
-        </w:rPr>
-        <w:t>XT</w:t>
-      </w:r>
-      <w:r>
-        <w:t xml:space="preserve"> 123 </w:t>
-      </w:r>
-      <w:proofErr w:type="spellStart"/>
-      <w:r>
-        <w:t>hello</w:t>
-      </w:r>
-      <w:r>
-        <w:t>HELLO</w:t>
-      </w:r>
-      <w:proofErr w:type="spellEnd"/>
-      <w:r>
-        <w:t xml:space="preserve">, this is a text, </w:t>
-      </w:r>
-      <w:proofErr w:type="spellStart"/>
-      <w:r>
-        <w:t>укр</w:t>
-      </w:r>
-      <w:proofErr w:type="spellEnd"/>
-      <w:r>
-        <w:t xml:space="preserve"> THELLO, this is a text, </w:t>
-      </w:r>
-      <w:proofErr w:type="spellStart"/>
-      <w:r>
-        <w:t>укр</w:t>
-      </w:r>
-      <w:proofErr w:type="spellEnd"/>
-      <w:r>
-        <w:t xml:space="preserve"> THELLO, this is a text, </w:t>
-      </w:r>
-      <w:proofErr w:type="spellStart"/>
-      <w:r>
-        <w:t>укр</w:t>
-      </w:r>
-      <w:proofErr w:type="spellEnd"/>
-      <w:r>
-        <w:t xml:space="preserve"> THELLO, this is a text, </w:t>
-      </w:r>
-      <w:proofErr w:type="spellStart"/>
-      <w:r>
-        <w:t>укр</w:t>
-      </w:r>
-      <w:proofErr w:type="spellEnd"/>
-      <w:r>
-        <w:t xml:space="preserve"> THELLO, this is a text, </w:t>
-      </w:r>
-      <w:proofErr w:type="spellStart"/>
-      <w:r>
-        <w:t>укр</w:t>
-      </w:r>
-      <w:proofErr w:type="spellEnd"/>
-      <w:r>
-        <w:t xml:space="preserve"> THELLO, this is a text, </w:t>
-      </w:r>
-      <w:proofErr w:type="spellStart"/>
-      <w:r>
-        <w:t>укр</w:t>
-      </w:r>
-      <w:proofErr w:type="spellEnd"/>
-      <w:r>
-        <w:t xml:space="preserve"> THELLO, this is a text, </w:t>
-      </w:r>
-      <w:proofErr w:type="spellStart"/>
-      <w:r>
-        <w:t>укр</w:t>
-      </w:r>
-      <w:proofErr w:type="spellEnd"/>
-      <w:r>
-        <w:t xml:space="preserve"> THELLO, this is a text, </w:t>
-      </w:r>
-      <w:proofErr w:type="spellStart"/>
-      <w:r>
-        <w:t>укр</w:t>
-      </w:r>
-      <w:proofErr w:type="spellEnd"/>
-      <w:r>
-        <w:t xml:space="preserve"> THELLO, this is a text, </w:t>
-      </w:r>
-      <w:proofErr w:type="spellStart"/>
-      <w:r>
-        <w:t>укр</w:t>
-      </w:r>
-      <w:proofErr w:type="spellEnd"/>
-      <w:r>
-        <w:t xml:space="preserve"> THELLO, this is a text, </w:t>
-      </w:r>
-      <w:proofErr w:type="spellStart"/>
-      <w:r>
-        <w:t>укр</w:t>
-      </w:r>
-      <w:proofErr w:type="spellEnd"/>
-      <w:r>
-        <w:t xml:space="preserve"> THELLO, this is a text, </w:t>
-      </w:r>
-      <w:proofErr w:type="spellStart"/>
-      <w:r>
-        <w:t>укр</w:t>
-      </w:r>
-      <w:proofErr w:type="spellEnd"/>
-      <w:r>
-        <w:t xml:space="preserve"> THELLO, this is a text, </w:t>
-      </w:r>
-      <w:proofErr w:type="spellStart"/>
-      <w:r>
-        <w:t>укр</w:t>
-      </w:r>
-      <w:proofErr w:type="spellEnd"/>
-      <w:r>
-        <w:t xml:space="preserve"> THELLO, this is a text, </w:t>
-      </w:r>
-      <w:proofErr w:type="spellStart"/>
-      <w:r>
-        <w:t>укр</w:t>
-      </w:r>
-      <w:proofErr w:type="spellEnd"/>
-      <w:r>
-        <w:t xml:space="preserve"> THELLO, this is a text, </w:t>
-      </w:r>
-      <w:proofErr w:type="spellStart"/>
-      <w:r>
-        <w:t>укр</w:t>
-      </w:r>
-      <w:proofErr w:type="spellEnd"/>
-      <w:r>
-        <w:t xml:space="preserve"> THELLO, this is a text, </w:t>
-      </w:r>
-      <w:proofErr w:type="spellStart"/>
-      <w:r>
-        <w:t>укр</w:t>
-      </w:r>
-      <w:proofErr w:type="spellEnd"/>
-      <w:r>
-        <w:t xml:space="preserve"> THELLO, this is a text, </w:t>
-      </w:r>
-      <w:proofErr w:type="spellStart"/>
-      <w:r>
-        <w:t>укр</w:t>
-      </w:r>
-      <w:proofErr w:type="spellEnd"/>
-      <w:r>
-        <w:t xml:space="preserve"> THELLO, this is a text, </w:t>
-      </w:r>
-      <w:proofErr w:type="spellStart"/>
-      <w:r>
-        <w:t>укр</w:t>
-      </w:r>
-      <w:proofErr w:type="spellEnd"/>
-      <w:r>
-        <w:t xml:space="preserve"> THELLO, this is a text, </w:t>
-      </w:r>
-      <w:proofErr w:type="spellStart"/>
-      <w:r>
-        <w:t>укр</w:t>
-      </w:r>
-      <w:proofErr w:type="spellEnd"/>
-      <w:r>
-        <w:t xml:space="preserve"> THELLO, this is a text, </w:t>
-      </w:r>
-      <w:proofErr w:type="spellStart"/>
-      <w:r>
-        <w:t>укр</w:t>
-      </w:r>
-      <w:proofErr w:type="spellEnd"/>
-      <w:r>
-        <w:t xml:space="preserve"> THELLO, this is a text, </w:t>
-      </w:r>
-      <w:proofErr w:type="spellStart"/>
-      <w:r>
-        <w:t>укр</w:t>
-      </w:r>
-      <w:proofErr w:type="spellEnd"/>
-      <w:r>
-        <w:t xml:space="preserve"> THELLO, this is a text, </w:t>
-      </w:r>
-      <w:proofErr w:type="spellStart"/>
-      <w:r>
-        <w:t>укр</w:t>
-      </w:r>
-      <w:proofErr w:type="spellEnd"/>
-      <w:r>
-        <w:t xml:space="preserve"> THELLO, this is a text, </w:t>
-      </w:r>
-      <w:proofErr w:type="spellStart"/>
-      <w:r>
-        <w:t>укр</w:t>
-      </w:r>
-      <w:proofErr w:type="spellEnd"/>
-      <w:r>
-        <w:t xml:space="preserve"> THELLO, this is a text, </w:t>
-      </w:r>
-      <w:proofErr w:type="spellStart"/>
-      <w:r>
-        <w:t>укр</w:t>
-      </w:r>
-      <w:proofErr w:type="spellEnd"/>
-      <w:r>
-        <w:t xml:space="preserve"> THELLO, this is a text, </w:t>
-      </w:r>
-      <w:proofErr w:type="spellStart"/>
-      <w:r>
-        <w:t>укр</w:t>
-      </w:r>
-      <w:proofErr w:type="spellEnd"/>
-      <w:r>
-        <w:t xml:space="preserve"> THELLO, this is a text, </w:t>
-      </w:r>
-      <w:proofErr w:type="spellStart"/>
-      <w:r>
-        <w:t>укр</w:t>
-      </w:r>
-      <w:proofErr w:type="spellEnd"/>
-      <w:r>
-        <w:t xml:space="preserve"> THELLO, this is a text, </w:t>
-      </w:r>
-      <w:proofErr w:type="spellStart"/>
-      <w:r>
-        <w:t>укр</w:t>
-      </w:r>
-      <w:proofErr w:type="spellEnd"/>
-      <w:r>
-        <w:t xml:space="preserve"> THELLO, this is a text, </w:t>
-      </w:r>
-      <w:proofErr w:type="spellStart"/>
-      <w:r>
-        <w:t>укр</w:t>
-      </w:r>
-      <w:proofErr w:type="spellEnd"/>
-      <w:r>
-        <w:t xml:space="preserve"> THELLO, this is a text, </w:t>
-      </w:r>
-      <w:proofErr w:type="spellStart"/>
-      <w:r>
-        <w:t>укр</w:t>
-      </w:r>
-      <w:proofErr w:type="spellEnd"/>
-      <w:r>
-        <w:t xml:space="preserve"> THELLO, this is a text, </w:t>
-      </w:r>
-      <w:proofErr w:type="spellStart"/>
-      <w:r>
-        <w:t>укр</w:t>
-      </w:r>
-      <w:proofErr w:type="spellEnd"/>
-      <w:r>
-        <w:t xml:space="preserve"> THELLO, this is a text, </w:t>
-      </w:r>
-      <w:proofErr w:type="spellStart"/>
-      <w:r>
-        <w:t>укр</w:t>
-      </w:r>
-      <w:proofErr w:type="spellEnd"/>
-      <w:r>
-        <w:t xml:space="preserve"> THELLO, this is a text, </w:t>
-      </w:r>
-      <w:proofErr w:type="spellStart"/>
-      <w:r>
-        <w:t>укр</w:t>
-      </w:r>
-      <w:proofErr w:type="spellEnd"/>
-      <w:r>
-        <w:t xml:space="preserve"> THELLO, this is a text, </w:t>
-      </w:r>
-      <w:proofErr w:type="spellStart"/>
-      <w:r>
-        <w:t>укр</w:t>
-      </w:r>
-      <w:proofErr w:type="spellEnd"/>
-      <w:r>
-        <w:t xml:space="preserve"> THELLO, this is a text, </w:t>
-      </w:r>
-      <w:proofErr w:type="spellStart"/>
-      <w:r>
-        <w:t>укр</w:t>
-      </w:r>
-      <w:proofErr w:type="spellEnd"/>
-      <w:r>
-        <w:t xml:space="preserve"> THELLO, this is a text, </w:t>
-      </w:r>
-      <w:proofErr w:type="spellStart"/>
-      <w:r>
-        <w:t>укр</w:t>
-      </w:r>
-      <w:proofErr w:type="spellEnd"/>
-      <w:r>
-        <w:t xml:space="preserve"> THELLO, this is a text, </w:t>
-      </w:r>
-      <w:proofErr w:type="spellStart"/>
-      <w:r>
-        <w:t>укр</w:t>
-      </w:r>
-      <w:proofErr w:type="spellEnd"/>
-      <w:r>
-        <w:t xml:space="preserve"> THELLO, this is a text, </w:t>
-      </w:r>
-      <w:proofErr w:type="spellStart"/>
-      <w:r>
-        <w:t>укр</w:t>
-      </w:r>
-      <w:proofErr w:type="spellEnd"/>
-      <w:r>
-        <w:t xml:space="preserve"> T</w:t>
-      </w:r>
-    </w:p>
-    <w:p>
-      <w:r>
-        <w:t>123jjjjjjjjjjjjjjjjjjjjjjjjjjjjjjjjjjjjjjjjjjjjjjjjjjjjjjjjjjjjjjjjkkkkkkkkkkkkk</w:t>
-      </w:r>
-      <w:r>
-        <w:br/>
-        <w:t>kkkkkkkkkkkkkkkkkkkkkkkkkkkkkkkkkkkkkkkkkkkkkkkkkkkkkkkkkkkkkkkkkkkkkkkkkkkkkkk</w:t>
+        <w:t>HELLO, this is a text, укр TEXT 123 hello</w:t>
       </w:r>
     </w:p>
     <w:sectPr>
@@ -352,7 +21,7 @@
 </file>
 
 <file path=word/numbering.xml><?xml version="1.0" encoding="utf-8"?>
-<w:numbering xmlns:ve="http://schemas.openxmlformats.org/markup-compatibility/2006" xmlns:o="urn:schemas-microsoft-com:office:office" xmlns:r="http://schemas.openxmlformats.org/officeDocument/2006/relationships" xmlns:m="http://schemas.openxmlformats.org/officeDocument/2006/math" xmlns:v="urn:schemas-microsoft-com:vml" xmlns:wp="http://schemas.openxmlformats.org/drawingml/2006/wordprocessingDrawing" xmlns:w10="urn:schemas-microsoft-com:office:word" xmlns:w="http://schemas.openxmlformats.org/wordprocessingml/2006/main" xmlns:wne="http://schemas.microsoft.com/office/word/2006/wordml">
+<w:numbering xmlns:wpc="http://schemas.microsoft.com/office/word/2010/wordprocessingCanvas" xmlns:mo="http://schemas.microsoft.com/office/mac/office/2008/main" xmlns:mc="http://schemas.openxmlformats.org/markup-compatibility/2006" xmlns:mv="urn:schemas-microsoft-com:mac:vml" xmlns:o="urn:schemas-microsoft-com:office:office" xmlns:r="http://schemas.openxmlformats.org/officeDocument/2006/relationships" xmlns:m="http://schemas.openxmlformats.org/officeDocument/2006/math" xmlns:v="urn:schemas-microsoft-com:vml" xmlns:wp14="http://schemas.microsoft.com/office/word/2010/wordprocessingDrawing" xmlns:wp="http://schemas.openxmlformats.org/drawingml/2006/wordprocessingDrawing" xmlns:w10="urn:schemas-microsoft-com:office:word" xmlns:w="http://schemas.openxmlformats.org/wordprocessingml/2006/main" xmlns:w14="http://schemas.microsoft.com/office/word/2010/wordml" xmlns:wpg="http://schemas.microsoft.com/office/word/2010/wordprocessingGroup" xmlns:wpi="http://schemas.microsoft.com/office/word/2010/wordprocessingInk" xmlns:wne="http://schemas.microsoft.com/office/word/2006/wordml" xmlns:wps="http://schemas.microsoft.com/office/word/2010/wordprocessingShape" mc:Ignorable="w14 wp14">
   <w:abstractNum w:abstractNumId="0">
     <w:nsid w:val="FFFFFF7C"/>
     <w:multiLevelType w:val="singleLevel"/>
@@ -394,7 +63,7 @@
     <w:lvl w:ilvl="0">
       <w:start w:val="1"/>
       <w:numFmt w:val="decimal"/>
-      <w:pStyle w:val="3"/>
+      <w:pStyle w:val="ListNumber3"/>
       <w:lvlText w:val="%1."/>
       <w:lvlJc w:val="left"/>
       <w:pPr>
@@ -412,7 +81,7 @@
     <w:lvl w:ilvl="0">
       <w:start w:val="1"/>
       <w:numFmt w:val="decimal"/>
-      <w:pStyle w:val="2"/>
+      <w:pStyle w:val="ListNumber2"/>
       <w:lvlText w:val="%1."/>
       <w:lvlJc w:val="left"/>
       <w:pPr>
@@ -450,7 +119,7 @@
     <w:lvl w:ilvl="0">
       <w:start w:val="1"/>
       <w:numFmt w:val="bullet"/>
-      <w:pStyle w:val="30"/>
+      <w:pStyle w:val="ListBullet3"/>
       <w:lvlText w:val=""/>
       <w:lvlJc w:val="left"/>
       <w:pPr>
@@ -471,7 +140,7 @@
     <w:lvl w:ilvl="0">
       <w:start w:val="1"/>
       <w:numFmt w:val="bullet"/>
-      <w:pStyle w:val="20"/>
+      <w:pStyle w:val="ListBullet2"/>
       <w:lvlText w:val=""/>
       <w:lvlJc w:val="left"/>
       <w:pPr>
@@ -492,7 +161,7 @@
     <w:lvl w:ilvl="0">
       <w:start w:val="1"/>
       <w:numFmt w:val="decimal"/>
-      <w:pStyle w:val="a"/>
+      <w:pStyle w:val="ListNumber"/>
       <w:lvlText w:val="%1."/>
       <w:lvlJc w:val="left"/>
       <w:pPr>
@@ -510,7 +179,7 @@
     <w:lvl w:ilvl="0">
       <w:start w:val="1"/>
       <w:numFmt w:val="bullet"/>
-      <w:pStyle w:val="a0"/>
+      <w:pStyle w:val="ListBullet"/>
       <w:lvlText w:val=""/>
       <w:lvlJc w:val="left"/>
       <w:pPr>
@@ -555,7 +224,7 @@
 </file>
 
 <file path=word/styles.xml><?xml version="1.0" encoding="utf-8"?>
-<w:styles xmlns:r="http://schemas.openxmlformats.org/officeDocument/2006/relationships" xmlns:w="http://schemas.openxmlformats.org/wordprocessingml/2006/main">
+<w:styles xmlns:mc="http://schemas.openxmlformats.org/markup-compatibility/2006" xmlns:r="http://schemas.openxmlformats.org/officeDocument/2006/relationships" xmlns:w="http://schemas.openxmlformats.org/wordprocessingml/2006/main" xmlns:w14="http://schemas.microsoft.com/office/word/2010/wordml" mc:Ignorable="w14">
   <w:docDefaults>
     <w:rPrDefault>
       <w:rPr>
@@ -571,7 +240,7 @@
       </w:pPr>
     </w:pPrDefault>
   </w:docDefaults>
-  <w:latentStyles w:defLockedState="0" w:defUIPriority="99" w:defSemiHidden="1" w:defUnhideWhenUsed="1" w:defQFormat="0" w:count="267">
+  <w:latentStyles w:defLockedState="0" w:defUIPriority="99" w:defSemiHidden="1" w:defUnhideWhenUsed="1" w:defQFormat="0" w:count="276">
     <w:lsdException w:name="Normal" w:semiHidden="0" w:uiPriority="0" w:unhideWhenUsed="0" w:qFormat="1"/>
     <w:lsdException w:name="heading 1" w:semiHidden="0" w:uiPriority="9" w:unhideWhenUsed="0" w:qFormat="1"/>
     <w:lsdException w:name="heading 2" w:uiPriority="9" w:qFormat="1"/>
@@ -710,16 +379,60 @@
     <w:lsdException w:name="Bibliography" w:uiPriority="37"/>
     <w:lsdException w:name="TOC Heading" w:uiPriority="39" w:qFormat="1"/>
   </w:latentStyles>
-  <w:style w:type="paragraph" w:default="1" w:styleId="a1">
+  <w:style w:type="paragraph" w:default="1" w:styleId="Normal">
     <w:name w:val="Normal"/>
     <w:qFormat/>
     <w:rsid w:val="00FC693F"/>
   </w:style>
-  <w:style w:type="paragraph" w:styleId="1">
+  <w:style w:type="paragraph" w:styleId="Header">
+    <w:name w:val="header"/>
+    <w:basedOn w:val="Normal"/>
+    <w:link w:val="HeaderChar"/>
+    <w:uiPriority w:val="99"/>
+    <w:unhideWhenUsed/>
+    <w:rsid w:val="00E618BF"/>
+    <w:pPr>
+      <w:tabs>
+        <w:tab w:val="center" w:pos="4680"/>
+        <w:tab w:val="right" w:pos="9360"/>
+      </w:tabs>
+      <w:spacing w:after="0" w:line="240" w:lineRule="auto"/>
+    </w:pPr>
+  </w:style>
+  <w:style w:type="character" w:customStyle="1" w:styleId="HeaderChar">
+    <w:name w:val="Header Char"/>
+    <w:basedOn w:val="DefaultParagraphFont"/>
+    <w:link w:val="Header"/>
+    <w:uiPriority w:val="99"/>
+    <w:rsid w:val="00E618BF"/>
+  </w:style>
+  <w:style w:type="paragraph" w:styleId="Footer">
+    <w:name w:val="footer"/>
+    <w:basedOn w:val="Normal"/>
+    <w:link w:val="FooterChar"/>
+    <w:uiPriority w:val="99"/>
+    <w:unhideWhenUsed/>
+    <w:rsid w:val="00E618BF"/>
+    <w:pPr>
+      <w:tabs>
+        <w:tab w:val="center" w:pos="4680"/>
+        <w:tab w:val="right" w:pos="9360"/>
+      </w:tabs>
+      <w:spacing w:after="0" w:line="240" w:lineRule="auto"/>
+    </w:pPr>
+  </w:style>
+  <w:style w:type="character" w:customStyle="1" w:styleId="FooterChar">
+    <w:name w:val="Footer Char"/>
+    <w:basedOn w:val="DefaultParagraphFont"/>
+    <w:link w:val="Footer"/>
+    <w:uiPriority w:val="99"/>
+    <w:rsid w:val="00E618BF"/>
+  </w:style>
+  <w:style w:type="paragraph" w:styleId="Heading1">
     <w:name w:val="heading 1"/>
-    <w:basedOn w:val="a1"/>
-    <w:next w:val="a1"/>
-    <w:link w:val="10"/>
+    <w:basedOn w:val="Normal"/>
+    <w:next w:val="Normal"/>
+    <w:link w:val="Heading1Char"/>
     <w:uiPriority w:val="9"/>
     <w:qFormat/>
     <w:rsid w:val="00FC693F"/>
@@ -738,11 +451,11 @@
       <w:szCs w:val="28"/>
     </w:rPr>
   </w:style>
-  <w:style w:type="paragraph" w:styleId="21">
+  <w:style w:type="paragraph" w:styleId="Heading2">
     <w:name w:val="heading 2"/>
-    <w:basedOn w:val="a1"/>
-    <w:next w:val="a1"/>
-    <w:link w:val="22"/>
+    <w:basedOn w:val="Normal"/>
+    <w:next w:val="Normal"/>
+    <w:link w:val="Heading2Char"/>
     <w:uiPriority w:val="9"/>
     <w:unhideWhenUsed/>
     <w:qFormat/>
@@ -762,11 +475,11 @@
       <w:szCs w:val="26"/>
     </w:rPr>
   </w:style>
-  <w:style w:type="paragraph" w:styleId="31">
+  <w:style w:type="paragraph" w:styleId="Heading3">
     <w:name w:val="heading 3"/>
-    <w:basedOn w:val="a1"/>
-    <w:next w:val="a1"/>
-    <w:link w:val="32"/>
+    <w:basedOn w:val="Normal"/>
+    <w:next w:val="Normal"/>
+    <w:link w:val="Heading3Char"/>
     <w:uiPriority w:val="9"/>
     <w:unhideWhenUsed/>
     <w:qFormat/>
@@ -784,11 +497,11 @@
       <w:color w:val="4F81BD" w:themeColor="accent1"/>
     </w:rPr>
   </w:style>
-  <w:style w:type="paragraph" w:styleId="4">
+  <w:style w:type="paragraph" w:styleId="Heading4">
     <w:name w:val="heading 4"/>
-    <w:basedOn w:val="a1"/>
-    <w:next w:val="a1"/>
-    <w:link w:val="40"/>
+    <w:basedOn w:val="Normal"/>
+    <w:next w:val="Normal"/>
+    <w:link w:val="Heading4Char"/>
     <w:uiPriority w:val="9"/>
     <w:semiHidden/>
     <w:unhideWhenUsed/>
@@ -809,11 +522,11 @@
       <w:color w:val="4F81BD" w:themeColor="accent1"/>
     </w:rPr>
   </w:style>
-  <w:style w:type="paragraph" w:styleId="5">
+  <w:style w:type="paragraph" w:styleId="Heading5">
     <w:name w:val="heading 5"/>
-    <w:basedOn w:val="a1"/>
-    <w:next w:val="a1"/>
-    <w:link w:val="50"/>
+    <w:basedOn w:val="Normal"/>
+    <w:next w:val="Normal"/>
+    <w:link w:val="Heading5Char"/>
     <w:uiPriority w:val="9"/>
     <w:semiHidden/>
     <w:unhideWhenUsed/>
@@ -830,11 +543,11 @@
       <w:color w:val="243F60" w:themeColor="accent1" w:themeShade="7F"/>
     </w:rPr>
   </w:style>
-  <w:style w:type="paragraph" w:styleId="6">
+  <w:style w:type="paragraph" w:styleId="Heading6">
     <w:name w:val="heading 6"/>
-    <w:basedOn w:val="a1"/>
-    <w:next w:val="a1"/>
-    <w:link w:val="60"/>
+    <w:basedOn w:val="Normal"/>
+    <w:next w:val="Normal"/>
+    <w:link w:val="Heading6Char"/>
     <w:uiPriority w:val="9"/>
     <w:semiHidden/>
     <w:unhideWhenUsed/>
@@ -853,11 +566,11 @@
       <w:color w:val="243F60" w:themeColor="accent1" w:themeShade="7F"/>
     </w:rPr>
   </w:style>
-  <w:style w:type="paragraph" w:styleId="7">
+  <w:style w:type="paragraph" w:styleId="Heading7">
     <w:name w:val="heading 7"/>
-    <w:basedOn w:val="a1"/>
-    <w:next w:val="a1"/>
-    <w:link w:val="70"/>
+    <w:basedOn w:val="Normal"/>
+    <w:next w:val="Normal"/>
+    <w:link w:val="Heading7Char"/>
     <w:uiPriority w:val="9"/>
     <w:semiHidden/>
     <w:unhideWhenUsed/>
@@ -876,11 +589,11 @@
       <w:color w:val="404040" w:themeColor="text1" w:themeTint="BF"/>
     </w:rPr>
   </w:style>
-  <w:style w:type="paragraph" w:styleId="8">
+  <w:style w:type="paragraph" w:styleId="Heading8">
     <w:name w:val="heading 8"/>
-    <w:basedOn w:val="a1"/>
-    <w:next w:val="a1"/>
-    <w:link w:val="80"/>
+    <w:basedOn w:val="Normal"/>
+    <w:next w:val="Normal"/>
+    <w:link w:val="Heading8Char"/>
     <w:uiPriority w:val="9"/>
     <w:semiHidden/>
     <w:unhideWhenUsed/>
@@ -899,11 +612,11 @@
       <w:szCs w:val="20"/>
     </w:rPr>
   </w:style>
-  <w:style w:type="paragraph" w:styleId="9">
+  <w:style w:type="paragraph" w:styleId="Heading9">
     <w:name w:val="heading 9"/>
-    <w:basedOn w:val="a1"/>
-    <w:next w:val="a1"/>
-    <w:link w:val="90"/>
+    <w:basedOn w:val="Normal"/>
+    <w:next w:val="Normal"/>
+    <w:link w:val="Heading9Char"/>
     <w:uiPriority w:val="9"/>
     <w:semiHidden/>
     <w:unhideWhenUsed/>
@@ -924,18 +637,17 @@
       <w:szCs w:val="20"/>
     </w:rPr>
   </w:style>
-  <w:style w:type="character" w:default="1" w:styleId="a2">
+  <w:style w:type="character" w:default="1" w:styleId="DefaultParagraphFont">
     <w:name w:val="Default Paragraph Font"/>
     <w:uiPriority w:val="1"/>
     <w:semiHidden/>
     <w:unhideWhenUsed/>
   </w:style>
-  <w:style w:type="table" w:default="1" w:styleId="a3">
+  <w:style w:type="table" w:default="1" w:styleId="TableNormal">
     <w:name w:val="Normal Table"/>
     <w:uiPriority w:val="99"/>
     <w:semiHidden/>
     <w:unhideWhenUsed/>
-    <w:qFormat/>
     <w:tblPr>
       <w:tblInd w:w="0" w:type="dxa"/>
       <w:tblCellMar>
@@ -946,57 +658,13 @@
       </w:tblCellMar>
     </w:tblPr>
   </w:style>
-  <w:style w:type="numbering" w:default="1" w:styleId="a4">
+  <w:style w:type="numbering" w:default="1" w:styleId="NoList">
     <w:name w:val="No List"/>
     <w:uiPriority w:val="99"/>
     <w:semiHidden/>
     <w:unhideWhenUsed/>
   </w:style>
-  <w:style w:type="paragraph" w:styleId="a5">
-    <w:name w:val="header"/>
-    <w:basedOn w:val="a1"/>
-    <w:link w:val="a6"/>
-    <w:uiPriority w:val="99"/>
-    <w:unhideWhenUsed/>
-    <w:rsid w:val="00E618BF"/>
-    <w:pPr>
-      <w:tabs>
-        <w:tab w:val="center" w:pos="4680"/>
-        <w:tab w:val="right" w:pos="9360"/>
-      </w:tabs>
-      <w:spacing w:after="0" w:line="240" w:lineRule="auto"/>
-    </w:pPr>
-  </w:style>
-  <w:style w:type="character" w:customStyle="1" w:styleId="a6">
-    <w:name w:val="Верхній колонтитул Знак"/>
-    <w:basedOn w:val="a2"/>
-    <w:link w:val="a5"/>
-    <w:uiPriority w:val="99"/>
-    <w:rsid w:val="00E618BF"/>
-  </w:style>
-  <w:style w:type="paragraph" w:styleId="a7">
-    <w:name w:val="footer"/>
-    <w:basedOn w:val="a1"/>
-    <w:link w:val="a8"/>
-    <w:uiPriority w:val="99"/>
-    <w:unhideWhenUsed/>
-    <w:rsid w:val="00E618BF"/>
-    <w:pPr>
-      <w:tabs>
-        <w:tab w:val="center" w:pos="4680"/>
-        <w:tab w:val="right" w:pos="9360"/>
-      </w:tabs>
-      <w:spacing w:after="0" w:line="240" w:lineRule="auto"/>
-    </w:pPr>
-  </w:style>
-  <w:style w:type="character" w:customStyle="1" w:styleId="a8">
-    <w:name w:val="Нижній колонтитул Знак"/>
-    <w:basedOn w:val="a2"/>
-    <w:link w:val="a7"/>
-    <w:uiPriority w:val="99"/>
-    <w:rsid w:val="00E618BF"/>
-  </w:style>
-  <w:style w:type="paragraph" w:styleId="a9">
+  <w:style w:type="paragraph" w:styleId="NoSpacing">
     <w:name w:val="No Spacing"/>
     <w:uiPriority w:val="1"/>
     <w:qFormat/>
@@ -1005,10 +673,10 @@
       <w:spacing w:after="0" w:line="240" w:lineRule="auto"/>
     </w:pPr>
   </w:style>
-  <w:style w:type="character" w:customStyle="1" w:styleId="10">
-    <w:name w:val="Заголовок 1 Знак"/>
-    <w:basedOn w:val="a2"/>
-    <w:link w:val="1"/>
+  <w:style w:type="character" w:customStyle="1" w:styleId="Heading1Char">
+    <w:name w:val="Heading 1 Char"/>
+    <w:basedOn w:val="DefaultParagraphFont"/>
+    <w:link w:val="Heading1"/>
     <w:uiPriority w:val="9"/>
     <w:rsid w:val="00FC693F"/>
     <w:rPr>
@@ -1020,10 +688,10 @@
       <w:szCs w:val="28"/>
     </w:rPr>
   </w:style>
-  <w:style w:type="character" w:customStyle="1" w:styleId="22">
-    <w:name w:val="Заголовок 2 Знак"/>
-    <w:basedOn w:val="a2"/>
-    <w:link w:val="21"/>
+  <w:style w:type="character" w:customStyle="1" w:styleId="Heading2Char">
+    <w:name w:val="Heading 2 Char"/>
+    <w:basedOn w:val="DefaultParagraphFont"/>
+    <w:link w:val="Heading2"/>
     <w:uiPriority w:val="9"/>
     <w:rsid w:val="00FC693F"/>
     <w:rPr>
@@ -1035,10 +703,10 @@
       <w:szCs w:val="26"/>
     </w:rPr>
   </w:style>
-  <w:style w:type="character" w:customStyle="1" w:styleId="32">
-    <w:name w:val="Заголовок 3 Знак"/>
-    <w:basedOn w:val="a2"/>
-    <w:link w:val="31"/>
+  <w:style w:type="character" w:customStyle="1" w:styleId="Heading3Char">
+    <w:name w:val="Heading 3 Char"/>
+    <w:basedOn w:val="DefaultParagraphFont"/>
+    <w:link w:val="Heading3"/>
     <w:uiPriority w:val="9"/>
     <w:rsid w:val="00FC693F"/>
     <w:rPr>
@@ -1048,11 +716,11 @@
       <w:color w:val="4F81BD" w:themeColor="accent1"/>
     </w:rPr>
   </w:style>
-  <w:style w:type="paragraph" w:styleId="aa">
+  <w:style w:type="paragraph" w:styleId="Title">
     <w:name w:val="Title"/>
-    <w:basedOn w:val="a1"/>
-    <w:next w:val="a1"/>
-    <w:link w:val="ab"/>
+    <w:basedOn w:val="Normal"/>
+    <w:next w:val="Normal"/>
+    <w:link w:val="TitleChar"/>
     <w:uiPriority w:val="10"/>
     <w:qFormat/>
     <w:rsid w:val="00FC693F"/>
@@ -1072,10 +740,10 @@
       <w:szCs w:val="52"/>
     </w:rPr>
   </w:style>
-  <w:style w:type="character" w:customStyle="1" w:styleId="ab">
-    <w:name w:val="Назва Знак"/>
-    <w:basedOn w:val="a2"/>
-    <w:link w:val="aa"/>
+  <w:style w:type="character" w:customStyle="1" w:styleId="TitleChar">
+    <w:name w:val="Title Char"/>
+    <w:basedOn w:val="DefaultParagraphFont"/>
+    <w:link w:val="Title"/>
     <w:uiPriority w:val="10"/>
     <w:rsid w:val="00FC693F"/>
     <w:rPr>
@@ -1087,11 +755,11 @@
       <w:szCs w:val="52"/>
     </w:rPr>
   </w:style>
-  <w:style w:type="paragraph" w:styleId="ac">
+  <w:style w:type="paragraph" w:styleId="Subtitle">
     <w:name w:val="Subtitle"/>
-    <w:basedOn w:val="a1"/>
-    <w:next w:val="a1"/>
-    <w:link w:val="ad"/>
+    <w:basedOn w:val="Normal"/>
+    <w:next w:val="Normal"/>
+    <w:link w:val="SubtitleChar"/>
     <w:uiPriority w:val="11"/>
     <w:qFormat/>
     <w:rsid w:val="00FC693F"/>
@@ -1110,10 +778,10 @@
       <w:szCs w:val="24"/>
     </w:rPr>
   </w:style>
-  <w:style w:type="character" w:customStyle="1" w:styleId="ad">
-    <w:name w:val="Підзаголовок Знак"/>
-    <w:basedOn w:val="a2"/>
-    <w:link w:val="ac"/>
+  <w:style w:type="character" w:customStyle="1" w:styleId="SubtitleChar">
+    <w:name w:val="Subtitle Char"/>
+    <w:basedOn w:val="DefaultParagraphFont"/>
+    <w:link w:val="Subtitle"/>
     <w:uiPriority w:val="11"/>
     <w:rsid w:val="00FC693F"/>
     <w:rPr>
@@ -1126,9 +794,9 @@
       <w:szCs w:val="24"/>
     </w:rPr>
   </w:style>
-  <w:style w:type="paragraph" w:styleId="ae">
+  <w:style w:type="paragraph" w:styleId="ListParagraph">
     <w:name w:val="List Paragraph"/>
-    <w:basedOn w:val="a1"/>
+    <w:basedOn w:val="Normal"/>
     <w:uiPriority w:val="34"/>
     <w:qFormat/>
     <w:rsid w:val="00FC693F"/>
@@ -1137,10 +805,10 @@
       <w:contextualSpacing/>
     </w:pPr>
   </w:style>
-  <w:style w:type="paragraph" w:styleId="af">
+  <w:style w:type="paragraph" w:styleId="BodyText">
     <w:name w:val="Body Text"/>
-    <w:basedOn w:val="a1"/>
-    <w:link w:val="af0"/>
+    <w:basedOn w:val="Normal"/>
+    <w:link w:val="BodyTextChar"/>
     <w:uiPriority w:val="99"/>
     <w:unhideWhenUsed/>
     <w:rsid w:val="00AA1D8D"/>
@@ -1148,17 +816,17 @@
       <w:spacing w:after="120"/>
     </w:pPr>
   </w:style>
-  <w:style w:type="character" w:customStyle="1" w:styleId="af0">
-    <w:name w:val="Основний текст Знак"/>
-    <w:basedOn w:val="a2"/>
-    <w:link w:val="af"/>
+  <w:style w:type="character" w:customStyle="1" w:styleId="BodyTextChar">
+    <w:name w:val="Body Text Char"/>
+    <w:basedOn w:val="DefaultParagraphFont"/>
+    <w:link w:val="BodyText"/>
     <w:uiPriority w:val="99"/>
     <w:rsid w:val="00AA1D8D"/>
   </w:style>
-  <w:style w:type="paragraph" w:styleId="23">
+  <w:style w:type="paragraph" w:styleId="BodyText2">
     <w:name w:val="Body Text 2"/>
-    <w:basedOn w:val="a1"/>
-    <w:link w:val="24"/>
+    <w:basedOn w:val="Normal"/>
+    <w:link w:val="BodyText2Char"/>
     <w:uiPriority w:val="99"/>
     <w:unhideWhenUsed/>
     <w:rsid w:val="00AA1D8D"/>
@@ -1166,17 +834,17 @@
       <w:spacing w:after="120" w:line="480" w:lineRule="auto"/>
     </w:pPr>
   </w:style>
-  <w:style w:type="character" w:customStyle="1" w:styleId="24">
-    <w:name w:val="Основний текст 2 Знак"/>
-    <w:basedOn w:val="a2"/>
-    <w:link w:val="23"/>
+  <w:style w:type="character" w:customStyle="1" w:styleId="BodyText2Char">
+    <w:name w:val="Body Text 2 Char"/>
+    <w:basedOn w:val="DefaultParagraphFont"/>
+    <w:link w:val="BodyText2"/>
     <w:uiPriority w:val="99"/>
     <w:rsid w:val="00AA1D8D"/>
   </w:style>
-  <w:style w:type="paragraph" w:styleId="33">
+  <w:style w:type="paragraph" w:styleId="BodyText3">
     <w:name w:val="Body Text 3"/>
-    <w:basedOn w:val="a1"/>
-    <w:link w:val="34"/>
+    <w:basedOn w:val="Normal"/>
+    <w:link w:val="BodyText3Char"/>
     <w:uiPriority w:val="99"/>
     <w:unhideWhenUsed/>
     <w:rsid w:val="00AA1D8D"/>
@@ -1188,10 +856,10 @@
       <w:szCs w:val="16"/>
     </w:rPr>
   </w:style>
-  <w:style w:type="character" w:customStyle="1" w:styleId="34">
-    <w:name w:val="Основний текст 3 Знак"/>
-    <w:basedOn w:val="a2"/>
-    <w:link w:val="33"/>
+  <w:style w:type="character" w:customStyle="1" w:styleId="BodyText3Char">
+    <w:name w:val="Body Text 3 Char"/>
+    <w:basedOn w:val="DefaultParagraphFont"/>
+    <w:link w:val="BodyText3"/>
     <w:uiPriority w:val="99"/>
     <w:rsid w:val="00AA1D8D"/>
     <w:rPr>
@@ -1199,9 +867,9 @@
       <w:szCs w:val="16"/>
     </w:rPr>
   </w:style>
-  <w:style w:type="paragraph" w:styleId="af1">
+  <w:style w:type="paragraph" w:styleId="List">
     <w:name w:val="List"/>
-    <w:basedOn w:val="a1"/>
+    <w:basedOn w:val="Normal"/>
     <w:uiPriority w:val="99"/>
     <w:unhideWhenUsed/>
     <w:rsid w:val="00AA1D8D"/>
@@ -1210,9 +878,9 @@
       <w:contextualSpacing/>
     </w:pPr>
   </w:style>
-  <w:style w:type="paragraph" w:styleId="25">
+  <w:style w:type="paragraph" w:styleId="List2">
     <w:name w:val="List 2"/>
-    <w:basedOn w:val="a1"/>
+    <w:basedOn w:val="Normal"/>
     <w:uiPriority w:val="99"/>
     <w:unhideWhenUsed/>
     <w:rsid w:val="00326F90"/>
@@ -1221,9 +889,9 @@
       <w:contextualSpacing/>
     </w:pPr>
   </w:style>
-  <w:style w:type="paragraph" w:styleId="35">
+  <w:style w:type="paragraph" w:styleId="List3">
     <w:name w:val="List 3"/>
-    <w:basedOn w:val="a1"/>
+    <w:basedOn w:val="Normal"/>
     <w:uiPriority w:val="99"/>
     <w:unhideWhenUsed/>
     <w:rsid w:val="00326F90"/>
@@ -1232,9 +900,9 @@
       <w:contextualSpacing/>
     </w:pPr>
   </w:style>
-  <w:style w:type="paragraph" w:styleId="a0">
+  <w:style w:type="paragraph" w:styleId="ListBullet">
     <w:name w:val="List Bullet"/>
-    <w:basedOn w:val="a1"/>
+    <w:basedOn w:val="Normal"/>
     <w:uiPriority w:val="99"/>
     <w:unhideWhenUsed/>
     <w:rsid w:val="00326F90"/>
@@ -1245,9 +913,9 @@
       <w:contextualSpacing/>
     </w:pPr>
   </w:style>
-  <w:style w:type="paragraph" w:styleId="20">
+  <w:style w:type="paragraph" w:styleId="ListBullet2">
     <w:name w:val="List Bullet 2"/>
-    <w:basedOn w:val="a1"/>
+    <w:basedOn w:val="Normal"/>
     <w:uiPriority w:val="99"/>
     <w:unhideWhenUsed/>
     <w:rsid w:val="00326F90"/>
@@ -1258,9 +926,9 @@
       <w:contextualSpacing/>
     </w:pPr>
   </w:style>
-  <w:style w:type="paragraph" w:styleId="30">
+  <w:style w:type="paragraph" w:styleId="ListBullet3">
     <w:name w:val="List Bullet 3"/>
-    <w:basedOn w:val="a1"/>
+    <w:basedOn w:val="Normal"/>
     <w:uiPriority w:val="99"/>
     <w:unhideWhenUsed/>
     <w:rsid w:val="00326F90"/>
@@ -1271,9 +939,9 @@
       <w:contextualSpacing/>
     </w:pPr>
   </w:style>
-  <w:style w:type="paragraph" w:styleId="a">
+  <w:style w:type="paragraph" w:styleId="ListNumber">
     <w:name w:val="List Number"/>
-    <w:basedOn w:val="a1"/>
+    <w:basedOn w:val="Normal"/>
     <w:uiPriority w:val="99"/>
     <w:unhideWhenUsed/>
     <w:rsid w:val="00326F90"/>
@@ -1284,9 +952,9 @@
       <w:contextualSpacing/>
     </w:pPr>
   </w:style>
-  <w:style w:type="paragraph" w:styleId="2">
+  <w:style w:type="paragraph" w:styleId="ListNumber2">
     <w:name w:val="List Number 2"/>
-    <w:basedOn w:val="a1"/>
+    <w:basedOn w:val="Normal"/>
     <w:uiPriority w:val="99"/>
     <w:unhideWhenUsed/>
     <w:rsid w:val="0029639D"/>
@@ -1297,9 +965,9 @@
       <w:contextualSpacing/>
     </w:pPr>
   </w:style>
-  <w:style w:type="paragraph" w:styleId="3">
+  <w:style w:type="paragraph" w:styleId="ListNumber3">
     <w:name w:val="List Number 3"/>
-    <w:basedOn w:val="a1"/>
+    <w:basedOn w:val="Normal"/>
     <w:uiPriority w:val="99"/>
     <w:unhideWhenUsed/>
     <w:rsid w:val="0029639D"/>
@@ -1310,9 +978,9 @@
       <w:contextualSpacing/>
     </w:pPr>
   </w:style>
-  <w:style w:type="paragraph" w:styleId="af2">
+  <w:style w:type="paragraph" w:styleId="ListContinue">
     <w:name w:val="List Continue"/>
-    <w:basedOn w:val="a1"/>
+    <w:basedOn w:val="Normal"/>
     <w:uiPriority w:val="99"/>
     <w:unhideWhenUsed/>
     <w:rsid w:val="0029639D"/>
@@ -1322,9 +990,9 @@
       <w:contextualSpacing/>
     </w:pPr>
   </w:style>
-  <w:style w:type="paragraph" w:styleId="26">
+  <w:style w:type="paragraph" w:styleId="ListContinue2">
     <w:name w:val="List Continue 2"/>
-    <w:basedOn w:val="a1"/>
+    <w:basedOn w:val="Normal"/>
     <w:uiPriority w:val="99"/>
     <w:unhideWhenUsed/>
     <w:rsid w:val="0029639D"/>
@@ -1334,9 +1002,9 @@
       <w:contextualSpacing/>
     </w:pPr>
   </w:style>
-  <w:style w:type="paragraph" w:styleId="36">
+  <w:style w:type="paragraph" w:styleId="ListContinue3">
     <w:name w:val="List Continue 3"/>
-    <w:basedOn w:val="a1"/>
+    <w:basedOn w:val="Normal"/>
     <w:uiPriority w:val="99"/>
     <w:unhideWhenUsed/>
     <w:rsid w:val="0029639D"/>
@@ -1346,9 +1014,9 @@
       <w:contextualSpacing/>
     </w:pPr>
   </w:style>
-  <w:style w:type="paragraph" w:styleId="af3">
+  <w:style w:type="paragraph" w:styleId="MacroText">
     <w:name w:val="macro"/>
-    <w:link w:val="af4"/>
+    <w:link w:val="MacroTextChar"/>
     <w:uiPriority w:val="99"/>
     <w:unhideWhenUsed/>
     <w:rsid w:val="0029639D"/>
@@ -1369,10 +1037,10 @@
       <w:szCs w:val="20"/>
     </w:rPr>
   </w:style>
-  <w:style w:type="character" w:customStyle="1" w:styleId="af4">
-    <w:name w:val="Текст макросу Знак"/>
-    <w:basedOn w:val="a2"/>
-    <w:link w:val="af3"/>
+  <w:style w:type="character" w:customStyle="1" w:styleId="MacroTextChar">
+    <w:name w:val="Macro Text Char"/>
+    <w:basedOn w:val="DefaultParagraphFont"/>
+    <w:link w:val="MacroText"/>
     <w:uiPriority w:val="99"/>
     <w:rsid w:val="0029639D"/>
     <w:rPr>
@@ -1381,11 +1049,11 @@
       <w:szCs w:val="20"/>
     </w:rPr>
   </w:style>
-  <w:style w:type="paragraph" w:styleId="af5">
+  <w:style w:type="paragraph" w:styleId="Quote">
     <w:name w:val="Quote"/>
-    <w:basedOn w:val="a1"/>
-    <w:next w:val="a1"/>
-    <w:link w:val="af6"/>
+    <w:basedOn w:val="Normal"/>
+    <w:next w:val="Normal"/>
+    <w:link w:val="QuoteChar"/>
     <w:uiPriority w:val="29"/>
     <w:qFormat/>
     <w:rsid w:val="00FC693F"/>
@@ -1395,10 +1063,10 @@
       <w:color w:val="000000" w:themeColor="text1"/>
     </w:rPr>
   </w:style>
-  <w:style w:type="character" w:customStyle="1" w:styleId="af6">
-    <w:name w:val="Цитація Знак"/>
-    <w:basedOn w:val="a2"/>
-    <w:link w:val="af5"/>
+  <w:style w:type="character" w:customStyle="1" w:styleId="QuoteChar">
+    <w:name w:val="Quote Char"/>
+    <w:basedOn w:val="DefaultParagraphFont"/>
+    <w:link w:val="Quote"/>
     <w:uiPriority w:val="29"/>
     <w:rsid w:val="00FC693F"/>
     <w:rPr>
@@ -1407,10 +1075,10 @@
       <w:color w:val="000000" w:themeColor="text1"/>
     </w:rPr>
   </w:style>
-  <w:style w:type="character" w:customStyle="1" w:styleId="40">
-    <w:name w:val="Заголовок 4 Знак"/>
-    <w:basedOn w:val="a2"/>
-    <w:link w:val="4"/>
+  <w:style w:type="character" w:customStyle="1" w:styleId="Heading4Char">
+    <w:name w:val="Heading 4 Char"/>
+    <w:basedOn w:val="DefaultParagraphFont"/>
+    <w:link w:val="Heading4"/>
     <w:uiPriority w:val="9"/>
     <w:semiHidden/>
     <w:rsid w:val="00FC693F"/>
@@ -1423,10 +1091,10 @@
       <w:color w:val="4F81BD" w:themeColor="accent1"/>
     </w:rPr>
   </w:style>
-  <w:style w:type="character" w:customStyle="1" w:styleId="50">
-    <w:name w:val="Заголовок 5 Знак"/>
-    <w:basedOn w:val="a2"/>
-    <w:link w:val="5"/>
+  <w:style w:type="character" w:customStyle="1" w:styleId="Heading5Char">
+    <w:name w:val="Heading 5 Char"/>
+    <w:basedOn w:val="DefaultParagraphFont"/>
+    <w:link w:val="Heading5"/>
     <w:uiPriority w:val="9"/>
     <w:semiHidden/>
     <w:rsid w:val="00FC693F"/>
@@ -1435,10 +1103,10 @@
       <w:color w:val="243F60" w:themeColor="accent1" w:themeShade="7F"/>
     </w:rPr>
   </w:style>
-  <w:style w:type="character" w:customStyle="1" w:styleId="60">
-    <w:name w:val="Заголовок 6 Знак"/>
-    <w:basedOn w:val="a2"/>
-    <w:link w:val="6"/>
+  <w:style w:type="character" w:customStyle="1" w:styleId="Heading6Char">
+    <w:name w:val="Heading 6 Char"/>
+    <w:basedOn w:val="DefaultParagraphFont"/>
+    <w:link w:val="Heading6"/>
     <w:uiPriority w:val="9"/>
     <w:semiHidden/>
     <w:rsid w:val="00FC693F"/>
@@ -1449,10 +1117,10 @@
       <w:color w:val="243F60" w:themeColor="accent1" w:themeShade="7F"/>
     </w:rPr>
   </w:style>
-  <w:style w:type="character" w:customStyle="1" w:styleId="70">
-    <w:name w:val="Заголовок 7 Знак"/>
-    <w:basedOn w:val="a2"/>
-    <w:link w:val="7"/>
+  <w:style w:type="character" w:customStyle="1" w:styleId="Heading7Char">
+    <w:name w:val="Heading 7 Char"/>
+    <w:basedOn w:val="DefaultParagraphFont"/>
+    <w:link w:val="Heading7"/>
     <w:uiPriority w:val="9"/>
     <w:semiHidden/>
     <w:rsid w:val="00FC693F"/>
@@ -1463,10 +1131,10 @@
       <w:color w:val="404040" w:themeColor="text1" w:themeTint="BF"/>
     </w:rPr>
   </w:style>
-  <w:style w:type="character" w:customStyle="1" w:styleId="80">
-    <w:name w:val="Заголовок 8 Знак"/>
-    <w:basedOn w:val="a2"/>
-    <w:link w:val="8"/>
+  <w:style w:type="character" w:customStyle="1" w:styleId="Heading8Char">
+    <w:name w:val="Heading 8 Char"/>
+    <w:basedOn w:val="DefaultParagraphFont"/>
+    <w:link w:val="Heading8"/>
     <w:uiPriority w:val="9"/>
     <w:semiHidden/>
     <w:rsid w:val="00FC693F"/>
@@ -1477,10 +1145,10 @@
       <w:szCs w:val="20"/>
     </w:rPr>
   </w:style>
-  <w:style w:type="character" w:customStyle="1" w:styleId="90">
-    <w:name w:val="Заголовок 9 Знак"/>
-    <w:basedOn w:val="a2"/>
-    <w:link w:val="9"/>
+  <w:style w:type="character" w:customStyle="1" w:styleId="Heading9Char">
+    <w:name w:val="Heading 9 Char"/>
+    <w:basedOn w:val="DefaultParagraphFont"/>
+    <w:link w:val="Heading9"/>
     <w:uiPriority w:val="9"/>
     <w:semiHidden/>
     <w:rsid w:val="00FC693F"/>
@@ -1493,10 +1161,10 @@
       <w:szCs w:val="20"/>
     </w:rPr>
   </w:style>
-  <w:style w:type="paragraph" w:styleId="af7">
+  <w:style w:type="paragraph" w:styleId="Caption">
     <w:name w:val="caption"/>
-    <w:basedOn w:val="a1"/>
-    <w:next w:val="a1"/>
+    <w:basedOn w:val="Normal"/>
+    <w:next w:val="Normal"/>
     <w:uiPriority w:val="35"/>
     <w:semiHidden/>
     <w:unhideWhenUsed/>
@@ -1513,9 +1181,9 @@
       <w:szCs w:val="18"/>
     </w:rPr>
   </w:style>
-  <w:style w:type="character" w:styleId="af8">
+  <w:style w:type="character" w:styleId="Strong">
     <w:name w:val="Strong"/>
-    <w:basedOn w:val="a2"/>
+    <w:basedOn w:val="DefaultParagraphFont"/>
     <w:uiPriority w:val="22"/>
     <w:qFormat/>
     <w:rsid w:val="00FC693F"/>
@@ -1524,9 +1192,9 @@
       <w:bCs/>
     </w:rPr>
   </w:style>
-  <w:style w:type="character" w:styleId="af9">
+  <w:style w:type="character" w:styleId="Emphasis">
     <w:name w:val="Emphasis"/>
-    <w:basedOn w:val="a2"/>
+    <w:basedOn w:val="DefaultParagraphFont"/>
     <w:uiPriority w:val="20"/>
     <w:qFormat/>
     <w:rsid w:val="00FC693F"/>
@@ -1535,11 +1203,11 @@
       <w:iCs/>
     </w:rPr>
   </w:style>
-  <w:style w:type="paragraph" w:styleId="afa">
+  <w:style w:type="paragraph" w:styleId="IntenseQuote">
     <w:name w:val="Intense Quote"/>
-    <w:basedOn w:val="a1"/>
-    <w:next w:val="a1"/>
-    <w:link w:val="afb"/>
+    <w:basedOn w:val="Normal"/>
+    <w:next w:val="Normal"/>
+    <w:link w:val="IntenseQuoteChar"/>
     <w:uiPriority w:val="30"/>
     <w:qFormat/>
     <w:rsid w:val="00FC693F"/>
@@ -1558,10 +1226,10 @@
       <w:color w:val="4F81BD" w:themeColor="accent1"/>
     </w:rPr>
   </w:style>
-  <w:style w:type="character" w:customStyle="1" w:styleId="afb">
-    <w:name w:val="Насичена цитата Знак"/>
-    <w:basedOn w:val="a2"/>
-    <w:link w:val="afa"/>
+  <w:style w:type="character" w:customStyle="1" w:styleId="IntenseQuoteChar">
+    <w:name w:val="Intense Quote Char"/>
+    <w:basedOn w:val="DefaultParagraphFont"/>
+    <w:link w:val="IntenseQuote"/>
     <w:uiPriority w:val="30"/>
     <w:rsid w:val="00FC693F"/>
     <w:rPr>
@@ -1572,9 +1240,9 @@
       <w:color w:val="4F81BD" w:themeColor="accent1"/>
     </w:rPr>
   </w:style>
-  <w:style w:type="character" w:styleId="afc">
+  <w:style w:type="character" w:styleId="SubtleEmphasis">
     <w:name w:val="Subtle Emphasis"/>
-    <w:basedOn w:val="a2"/>
+    <w:basedOn w:val="DefaultParagraphFont"/>
     <w:uiPriority w:val="19"/>
     <w:qFormat/>
     <w:rsid w:val="00FC693F"/>
@@ -1584,9 +1252,9 @@
       <w:color w:val="808080" w:themeColor="text1" w:themeTint="7F"/>
     </w:rPr>
   </w:style>
-  <w:style w:type="character" w:styleId="afd">
+  <w:style w:type="character" w:styleId="IntenseEmphasis">
     <w:name w:val="Intense Emphasis"/>
-    <w:basedOn w:val="a2"/>
+    <w:basedOn w:val="DefaultParagraphFont"/>
     <w:uiPriority w:val="21"/>
     <w:qFormat/>
     <w:rsid w:val="00FC693F"/>
@@ -1598,9 +1266,9 @@
       <w:color w:val="4F81BD" w:themeColor="accent1"/>
     </w:rPr>
   </w:style>
-  <w:style w:type="character" w:styleId="afe">
+  <w:style w:type="character" w:styleId="SubtleReference">
     <w:name w:val="Subtle Reference"/>
-    <w:basedOn w:val="a2"/>
+    <w:basedOn w:val="DefaultParagraphFont"/>
     <w:uiPriority w:val="31"/>
     <w:qFormat/>
     <w:rsid w:val="00FC693F"/>
@@ -1610,9 +1278,9 @@
       <w:u w:val="single"/>
     </w:rPr>
   </w:style>
-  <w:style w:type="character" w:styleId="aff">
+  <w:style w:type="character" w:styleId="IntenseReference">
     <w:name w:val="Intense Reference"/>
-    <w:basedOn w:val="a2"/>
+    <w:basedOn w:val="DefaultParagraphFont"/>
     <w:uiPriority w:val="32"/>
     <w:qFormat/>
     <w:rsid w:val="00FC693F"/>
@@ -1625,9 +1293,9 @@
       <w:u w:val="single"/>
     </w:rPr>
   </w:style>
-  <w:style w:type="character" w:styleId="aff0">
+  <w:style w:type="character" w:styleId="BookTitle">
     <w:name w:val="Book Title"/>
-    <w:basedOn w:val="a2"/>
+    <w:basedOn w:val="DefaultParagraphFont"/>
     <w:uiPriority w:val="33"/>
     <w:qFormat/>
     <w:rsid w:val="00FC693F"/>
@@ -1638,10 +1306,10 @@
       <w:spacing w:val="5"/>
     </w:rPr>
   </w:style>
-  <w:style w:type="paragraph" w:styleId="aff1">
+  <w:style w:type="paragraph" w:styleId="TOCHeading">
     <w:name w:val="TOC Heading"/>
-    <w:basedOn w:val="1"/>
-    <w:next w:val="a1"/>
+    <w:basedOn w:val="Heading1"/>
+    <w:next w:val="Normal"/>
     <w:uiPriority w:val="39"/>
     <w:semiHidden/>
     <w:unhideWhenUsed/>
@@ -1651,9 +1319,9 @@
       <w:outlineLvl w:val="9"/>
     </w:pPr>
   </w:style>
-  <w:style w:type="table" w:styleId="aff2">
+  <w:style w:type="table" w:styleId="TableGrid">
     <w:name w:val="Table Grid"/>
-    <w:basedOn w:val="a3"/>
+    <w:basedOn w:val="TableNormal"/>
     <w:uiPriority w:val="59"/>
     <w:rsid w:val="00FC693F"/>
     <w:pPr>
@@ -1677,9 +1345,9 @@
       </w:tblCellMar>
     </w:tblPr>
   </w:style>
-  <w:style w:type="table" w:styleId="aff3">
+  <w:style w:type="table" w:styleId="LightShading">
     <w:name w:val="Light Shading"/>
-    <w:basedOn w:val="a3"/>
+    <w:basedOn w:val="TableNormal"/>
     <w:uiPriority w:val="60"/>
     <w:rsid w:val="00FC693F"/>
     <w:pPr>
@@ -1780,9 +1448,9 @@
       </w:tcPr>
     </w:tblStylePr>
   </w:style>
-  <w:style w:type="table" w:styleId="11">
+  <w:style w:type="table" w:styleId="LightShading-Accent1">
     <w:name w:val="Light Shading Accent 1"/>
-    <w:basedOn w:val="a3"/>
+    <w:basedOn w:val="TableNormal"/>
     <w:uiPriority w:val="60"/>
     <w:rsid w:val="00FC693F"/>
     <w:pPr>
@@ -1883,9 +1551,9 @@
       </w:tcPr>
     </w:tblStylePr>
   </w:style>
-  <w:style w:type="table" w:styleId="27">
+  <w:style w:type="table" w:styleId="LightShading-Accent2">
     <w:name w:val="Light Shading Accent 2"/>
-    <w:basedOn w:val="a3"/>
+    <w:basedOn w:val="TableNormal"/>
     <w:uiPriority w:val="60"/>
     <w:rsid w:val="00FC693F"/>
     <w:pPr>
@@ -1986,9 +1654,9 @@
       </w:tcPr>
     </w:tblStylePr>
   </w:style>
-  <w:style w:type="table" w:styleId="37">
+  <w:style w:type="table" w:styleId="LightShading-Accent3">
     <w:name w:val="Light Shading Accent 3"/>
-    <w:basedOn w:val="a3"/>
+    <w:basedOn w:val="TableNormal"/>
     <w:uiPriority w:val="60"/>
     <w:rsid w:val="00FC693F"/>
     <w:pPr>
@@ -2089,9 +1757,9 @@
       </w:tcPr>
     </w:tblStylePr>
   </w:style>
-  <w:style w:type="table" w:styleId="41">
+  <w:style w:type="table" w:styleId="LightShading-Accent4">
     <w:name w:val="Light Shading Accent 4"/>
-    <w:basedOn w:val="a3"/>
+    <w:basedOn w:val="TableNormal"/>
     <w:uiPriority w:val="60"/>
     <w:rsid w:val="00FC693F"/>
     <w:pPr>
@@ -2192,9 +1860,9 @@
       </w:tcPr>
     </w:tblStylePr>
   </w:style>
-  <w:style w:type="table" w:styleId="51">
+  <w:style w:type="table" w:styleId="LightShading-Accent5">
     <w:name w:val="Light Shading Accent 5"/>
-    <w:basedOn w:val="a3"/>
+    <w:basedOn w:val="TableNormal"/>
     <w:uiPriority w:val="60"/>
     <w:rsid w:val="00FC693F"/>
     <w:pPr>
@@ -2295,9 +1963,9 @@
       </w:tcPr>
     </w:tblStylePr>
   </w:style>
-  <w:style w:type="table" w:styleId="61">
+  <w:style w:type="table" w:styleId="LightShading-Accent6">
     <w:name w:val="Light Shading Accent 6"/>
-    <w:basedOn w:val="a3"/>
+    <w:basedOn w:val="TableNormal"/>
     <w:uiPriority w:val="60"/>
     <w:rsid w:val="00FC693F"/>
     <w:pPr>
@@ -2398,9 +2066,9 @@
       </w:tcPr>
     </w:tblStylePr>
   </w:style>
-  <w:style w:type="table" w:styleId="aff4">
+  <w:style w:type="table" w:styleId="LightList">
     <w:name w:val="Light List"/>
-    <w:basedOn w:val="a3"/>
+    <w:basedOn w:val="TableNormal"/>
     <w:uiPriority w:val="61"/>
     <w:rsid w:val="00FC693F"/>
     <w:pPr>
@@ -2490,9 +2158,9 @@
       </w:tcPr>
     </w:tblStylePr>
   </w:style>
-  <w:style w:type="table" w:styleId="12">
+  <w:style w:type="table" w:styleId="LightList-Accent1">
     <w:name w:val="Light List Accent 1"/>
-    <w:basedOn w:val="a3"/>
+    <w:basedOn w:val="TableNormal"/>
     <w:uiPriority w:val="61"/>
     <w:rsid w:val="00FC693F"/>
     <w:pPr>
@@ -2582,9 +2250,9 @@
       </w:tcPr>
     </w:tblStylePr>
   </w:style>
-  <w:style w:type="table" w:styleId="28">
+  <w:style w:type="table" w:styleId="LightList-Accent2">
     <w:name w:val="Light List Accent 2"/>
-    <w:basedOn w:val="a3"/>
+    <w:basedOn w:val="TableNormal"/>
     <w:uiPriority w:val="61"/>
     <w:rsid w:val="00CB0664"/>
     <w:pPr>
@@ -2674,9 +2342,9 @@
       </w:tcPr>
     </w:tblStylePr>
   </w:style>
-  <w:style w:type="table" w:styleId="38">
+  <w:style w:type="table" w:styleId="LightList-Accent3">
     <w:name w:val="Light List Accent 3"/>
-    <w:basedOn w:val="a3"/>
+    <w:basedOn w:val="TableNormal"/>
     <w:uiPriority w:val="61"/>
     <w:rsid w:val="00CB0664"/>
     <w:pPr>
@@ -2766,9 +2434,9 @@
       </w:tcPr>
     </w:tblStylePr>
   </w:style>
-  <w:style w:type="table" w:styleId="42">
+  <w:style w:type="table" w:styleId="LightList-Accent4">
     <w:name w:val="Light List Accent 4"/>
-    <w:basedOn w:val="a3"/>
+    <w:basedOn w:val="TableNormal"/>
     <w:uiPriority w:val="61"/>
     <w:rsid w:val="00CB0664"/>
     <w:pPr>
@@ -2858,9 +2526,9 @@
       </w:tcPr>
     </w:tblStylePr>
   </w:style>
-  <w:style w:type="table" w:styleId="52">
+  <w:style w:type="table" w:styleId="LightList-Accent5">
     <w:name w:val="Light List Accent 5"/>
-    <w:basedOn w:val="a3"/>
+    <w:basedOn w:val="TableNormal"/>
     <w:uiPriority w:val="61"/>
     <w:rsid w:val="00CB0664"/>
     <w:pPr>
@@ -2950,9 +2618,9 @@
       </w:tcPr>
     </w:tblStylePr>
   </w:style>
-  <w:style w:type="table" w:styleId="62">
+  <w:style w:type="table" w:styleId="LightList-Accent6">
     <w:name w:val="Light List Accent 6"/>
-    <w:basedOn w:val="a3"/>
+    <w:basedOn w:val="TableNormal"/>
     <w:uiPriority w:val="61"/>
     <w:rsid w:val="00CB0664"/>
     <w:pPr>
@@ -3042,9 +2710,9 @@
       </w:tcPr>
     </w:tblStylePr>
   </w:style>
-  <w:style w:type="table" w:styleId="aff5">
+  <w:style w:type="table" w:styleId="LightGrid">
     <w:name w:val="Light Grid"/>
-    <w:basedOn w:val="a3"/>
+    <w:basedOn w:val="TableNormal"/>
     <w:uiPriority w:val="62"/>
     <w:rsid w:val="00CB0664"/>
     <w:pPr>
@@ -3172,9 +2840,9 @@
       </w:tcPr>
     </w:tblStylePr>
   </w:style>
-  <w:style w:type="table" w:styleId="13">
+  <w:style w:type="table" w:styleId="LightGrid-Accent1">
     <w:name w:val="Light Grid Accent 1"/>
-    <w:basedOn w:val="a3"/>
+    <w:basedOn w:val="TableNormal"/>
     <w:uiPriority w:val="62"/>
     <w:rsid w:val="00CB0664"/>
     <w:pPr>
@@ -3302,9 +2970,9 @@
       </w:tcPr>
     </w:tblStylePr>
   </w:style>
-  <w:style w:type="table" w:styleId="29">
+  <w:style w:type="table" w:styleId="LightGrid-Accent2">
     <w:name w:val="Light Grid Accent 2"/>
-    <w:basedOn w:val="a3"/>
+    <w:basedOn w:val="TableNormal"/>
     <w:uiPriority w:val="62"/>
     <w:rsid w:val="00CB0664"/>
     <w:pPr>
@@ -3432,9 +3100,9 @@
       </w:tcPr>
     </w:tblStylePr>
   </w:style>
-  <w:style w:type="table" w:styleId="39">
+  <w:style w:type="table" w:styleId="LightGrid-Accent3">
     <w:name w:val="Light Grid Accent 3"/>
-    <w:basedOn w:val="a3"/>
+    <w:basedOn w:val="TableNormal"/>
     <w:uiPriority w:val="62"/>
     <w:rsid w:val="00CB0664"/>
     <w:pPr>
@@ -3562,9 +3230,9 @@
       </w:tcPr>
     </w:tblStylePr>
   </w:style>
-  <w:style w:type="table" w:styleId="43">
+  <w:style w:type="table" w:styleId="LightGrid-Accent4">
     <w:name w:val="Light Grid Accent 4"/>
-    <w:basedOn w:val="a3"/>
+    <w:basedOn w:val="TableNormal"/>
     <w:uiPriority w:val="62"/>
     <w:rsid w:val="00CB0664"/>
     <w:pPr>
@@ -3692,9 +3360,9 @@
       </w:tcPr>
     </w:tblStylePr>
   </w:style>
-  <w:style w:type="table" w:styleId="53">
+  <w:style w:type="table" w:styleId="LightGrid-Accent5">
     <w:name w:val="Light Grid Accent 5"/>
-    <w:basedOn w:val="a3"/>
+    <w:basedOn w:val="TableNormal"/>
     <w:uiPriority w:val="62"/>
     <w:rsid w:val="00CB0664"/>
     <w:pPr>
@@ -3822,9 +3490,9 @@
       </w:tcPr>
     </w:tblStylePr>
   </w:style>
-  <w:style w:type="table" w:styleId="63">
+  <w:style w:type="table" w:styleId="LightGrid-Accent6">
     <w:name w:val="Light Grid Accent 6"/>
-    <w:basedOn w:val="a3"/>
+    <w:basedOn w:val="TableNormal"/>
     <w:uiPriority w:val="62"/>
     <w:rsid w:val="00CB0664"/>
     <w:pPr>
@@ -3952,9 +3620,9 @@
       </w:tcPr>
     </w:tblStylePr>
   </w:style>
-  <w:style w:type="table" w:styleId="14">
+  <w:style w:type="table" w:styleId="MediumShading1">
     <w:name w:val="Medium Shading 1"/>
-    <w:basedOn w:val="a3"/>
+    <w:basedOn w:val="TableNormal"/>
     <w:uiPriority w:val="63"/>
     <w:rsid w:val="00CB0664"/>
     <w:pPr>
@@ -4058,9 +3726,9 @@
       </w:tcPr>
     </w:tblStylePr>
   </w:style>
-  <w:style w:type="table" w:styleId="110">
+  <w:style w:type="table" w:styleId="MediumShading1-Accent1">
     <w:name w:val="Medium Shading 1 Accent 1"/>
-    <w:basedOn w:val="a3"/>
+    <w:basedOn w:val="TableNormal"/>
     <w:uiPriority w:val="63"/>
     <w:rsid w:val="00CB0664"/>
     <w:pPr>
@@ -4164,9 +3832,9 @@
       </w:tcPr>
     </w:tblStylePr>
   </w:style>
-  <w:style w:type="table" w:styleId="120">
+  <w:style w:type="table" w:styleId="MediumShading1-Accent2">
     <w:name w:val="Medium Shading 1 Accent 2"/>
-    <w:basedOn w:val="a3"/>
+    <w:basedOn w:val="TableNormal"/>
     <w:uiPriority w:val="63"/>
     <w:rsid w:val="00CB0664"/>
     <w:pPr>
@@ -4270,9 +3938,9 @@
       </w:tcPr>
     </w:tblStylePr>
   </w:style>
-  <w:style w:type="table" w:styleId="130">
+  <w:style w:type="table" w:styleId="MediumShading1-Accent3">
     <w:name w:val="Medium Shading 1 Accent 3"/>
-    <w:basedOn w:val="a3"/>
+    <w:basedOn w:val="TableNormal"/>
     <w:uiPriority w:val="63"/>
     <w:rsid w:val="00CB0664"/>
     <w:pPr>
@@ -4376,9 +4044,9 @@
       </w:tcPr>
     </w:tblStylePr>
   </w:style>
-  <w:style w:type="table" w:styleId="140">
+  <w:style w:type="table" w:styleId="MediumShading1-Accent4">
     <w:name w:val="Medium Shading 1 Accent 4"/>
-    <w:basedOn w:val="a3"/>
+    <w:basedOn w:val="TableNormal"/>
     <w:uiPriority w:val="63"/>
     <w:rsid w:val="00CB0664"/>
     <w:pPr>
@@ -4482,9 +4150,9 @@
       </w:tcPr>
     </w:tblStylePr>
   </w:style>
-  <w:style w:type="table" w:styleId="15">
+  <w:style w:type="table" w:styleId="MediumShading1-Accent5">
     <w:name w:val="Medium Shading 1 Accent 5"/>
-    <w:basedOn w:val="a3"/>
+    <w:basedOn w:val="TableNormal"/>
     <w:uiPriority w:val="63"/>
     <w:rsid w:val="00CB0664"/>
     <w:pPr>
@@ -4588,9 +4256,9 @@
       </w:tcPr>
     </w:tblStylePr>
   </w:style>
-  <w:style w:type="table" w:styleId="16">
+  <w:style w:type="table" w:styleId="MediumShading1-Accent6">
     <w:name w:val="Medium Shading 1 Accent 6"/>
-    <w:basedOn w:val="a3"/>
+    <w:basedOn w:val="TableNormal"/>
     <w:uiPriority w:val="63"/>
     <w:rsid w:val="00CB0664"/>
     <w:pPr>
@@ -4694,9 +4362,9 @@
       </w:tcPr>
     </w:tblStylePr>
   </w:style>
-  <w:style w:type="table" w:styleId="2a">
+  <w:style w:type="table" w:styleId="MediumShading2">
     <w:name w:val="Medium Shading 2"/>
-    <w:basedOn w:val="a3"/>
+    <w:basedOn w:val="TableNormal"/>
     <w:uiPriority w:val="64"/>
     <w:rsid w:val="00CB0664"/>
     <w:pPr>
@@ -4843,9 +4511,9 @@
       </w:tcPr>
     </w:tblStylePr>
   </w:style>
-  <w:style w:type="table" w:styleId="210">
+  <w:style w:type="table" w:styleId="MediumShading2-Accent1">
     <w:name w:val="Medium Shading 2 Accent 1"/>
-    <w:basedOn w:val="a3"/>
+    <w:basedOn w:val="TableNormal"/>
     <w:uiPriority w:val="64"/>
     <w:rsid w:val="00CB0664"/>
     <w:pPr>
@@ -4992,9 +4660,9 @@
       </w:tcPr>
     </w:tblStylePr>
   </w:style>
-  <w:style w:type="table" w:styleId="220">
+  <w:style w:type="table" w:styleId="MediumShading2-Accent2">
     <w:name w:val="Medium Shading 2 Accent 2"/>
-    <w:basedOn w:val="a3"/>
+    <w:basedOn w:val="TableNormal"/>
     <w:uiPriority w:val="64"/>
     <w:rsid w:val="00CB0664"/>
     <w:pPr>
@@ -5141,9 +4809,9 @@
       </w:tcPr>
     </w:tblStylePr>
   </w:style>
-  <w:style w:type="table" w:styleId="230">
+  <w:style w:type="table" w:styleId="MediumShading2-Accent3">
     <w:name w:val="Medium Shading 2 Accent 3"/>
-    <w:basedOn w:val="a3"/>
+    <w:basedOn w:val="TableNormal"/>
     <w:uiPriority w:val="64"/>
     <w:rsid w:val="00CB0664"/>
     <w:pPr>
@@ -5290,9 +4958,9 @@
       </w:tcPr>
     </w:tblStylePr>
   </w:style>
-  <w:style w:type="table" w:styleId="240">
+  <w:style w:type="table" w:styleId="MediumShading2-Accent4">
     <w:name w:val="Medium Shading 2 Accent 4"/>
-    <w:basedOn w:val="a3"/>
+    <w:basedOn w:val="TableNormal"/>
     <w:uiPriority w:val="64"/>
     <w:rsid w:val="00CB0664"/>
     <w:pPr>
@@ -5439,9 +5107,9 @@
       </w:tcPr>
     </w:tblStylePr>
   </w:style>
-  <w:style w:type="table" w:styleId="250">
+  <w:style w:type="table" w:styleId="MediumShading2-Accent5">
     <w:name w:val="Medium Shading 2 Accent 5"/>
-    <w:basedOn w:val="a3"/>
+    <w:basedOn w:val="TableNormal"/>
     <w:uiPriority w:val="64"/>
     <w:rsid w:val="00CB0664"/>
     <w:pPr>
@@ -5588,9 +5256,9 @@
       </w:tcPr>
     </w:tblStylePr>
   </w:style>
-  <w:style w:type="table" w:styleId="260">
+  <w:style w:type="table" w:styleId="MediumShading2-Accent6">
     <w:name w:val="Medium Shading 2 Accent 6"/>
-    <w:basedOn w:val="a3"/>
+    <w:basedOn w:val="TableNormal"/>
     <w:uiPriority w:val="64"/>
     <w:rsid w:val="00CB0664"/>
     <w:pPr>
@@ -5737,9 +5405,9 @@
       </w:tcPr>
     </w:tblStylePr>
   </w:style>
-  <w:style w:type="table" w:styleId="17">
+  <w:style w:type="table" w:styleId="MediumList1">
     <w:name w:val="Medium List 1"/>
-    <w:basedOn w:val="a3"/>
+    <w:basedOn w:val="TableNormal"/>
     <w:uiPriority w:val="65"/>
     <w:rsid w:val="00CB0664"/>
     <w:pPr>
@@ -5821,9 +5489,9 @@
       </w:tcPr>
     </w:tblStylePr>
   </w:style>
-  <w:style w:type="table" w:styleId="111">
+  <w:style w:type="table" w:styleId="MediumList1-Accent1">
     <w:name w:val="Medium List 1 Accent 1"/>
-    <w:basedOn w:val="a3"/>
+    <w:basedOn w:val="TableNormal"/>
     <w:uiPriority w:val="65"/>
     <w:rsid w:val="00CB0664"/>
     <w:pPr>
@@ -5905,9 +5573,9 @@
       </w:tcPr>
     </w:tblStylePr>
   </w:style>
-  <w:style w:type="table" w:styleId="121">
+  <w:style w:type="table" w:styleId="MediumList1-Accent2">
     <w:name w:val="Medium List 1 Accent 2"/>
-    <w:basedOn w:val="a3"/>
+    <w:basedOn w:val="TableNormal"/>
     <w:uiPriority w:val="65"/>
     <w:rsid w:val="00CB0664"/>
     <w:pPr>
@@ -5989,9 +5657,9 @@
       </w:tcPr>
     </w:tblStylePr>
   </w:style>
-  <w:style w:type="table" w:styleId="131">
+  <w:style w:type="table" w:styleId="MediumList1-Accent3">
     <w:name w:val="Medium List 1 Accent 3"/>
-    <w:basedOn w:val="a3"/>
+    <w:basedOn w:val="TableNormal"/>
     <w:uiPriority w:val="65"/>
     <w:rsid w:val="00CB0664"/>
     <w:pPr>
@@ -6073,9 +5741,9 @@
       </w:tcPr>
     </w:tblStylePr>
   </w:style>
-  <w:style w:type="table" w:styleId="141">
+  <w:style w:type="table" w:styleId="MediumList1-Accent4">
     <w:name w:val="Medium List 1 Accent 4"/>
-    <w:basedOn w:val="a3"/>
+    <w:basedOn w:val="TableNormal"/>
     <w:uiPriority w:val="65"/>
     <w:rsid w:val="00CB0664"/>
     <w:pPr>
@@ -6157,9 +5825,9 @@
       </w:tcPr>
     </w:tblStylePr>
   </w:style>
-  <w:style w:type="table" w:styleId="150">
+  <w:style w:type="table" w:styleId="MediumList1-Accent5">
     <w:name w:val="Medium List 1 Accent 5"/>
-    <w:basedOn w:val="a3"/>
+    <w:basedOn w:val="TableNormal"/>
     <w:uiPriority w:val="65"/>
     <w:rsid w:val="00CB0664"/>
     <w:pPr>
@@ -6241,9 +5909,9 @@
       </w:tcPr>
     </w:tblStylePr>
   </w:style>
-  <w:style w:type="table" w:styleId="160">
+  <w:style w:type="table" w:styleId="MediumList1-Accent6">
     <w:name w:val="Medium List 1 Accent 6"/>
-    <w:basedOn w:val="a3"/>
+    <w:basedOn w:val="TableNormal"/>
     <w:uiPriority w:val="65"/>
     <w:rsid w:val="00CB0664"/>
     <w:pPr>
@@ -6325,9 +5993,9 @@
       </w:tcPr>
     </w:tblStylePr>
   </w:style>
-  <w:style w:type="table" w:styleId="2b">
+  <w:style w:type="table" w:styleId="MediumList2">
     <w:name w:val="Medium List 2"/>
-    <w:basedOn w:val="a3"/>
+    <w:basedOn w:val="TableNormal"/>
     <w:uiPriority w:val="66"/>
     <w:rsid w:val="00CB0664"/>
     <w:pPr>
@@ -6453,9 +6121,9 @@
       </w:tcPr>
     </w:tblStylePr>
   </w:style>
-  <w:style w:type="table" w:styleId="211">
+  <w:style w:type="table" w:styleId="MediumList2-Accent1">
     <w:name w:val="Medium List 2 Accent 1"/>
-    <w:basedOn w:val="a3"/>
+    <w:basedOn w:val="TableNormal"/>
     <w:uiPriority w:val="66"/>
     <w:rsid w:val="00CB0664"/>
     <w:pPr>
@@ -6581,9 +6249,9 @@
       </w:tcPr>
     </w:tblStylePr>
   </w:style>
-  <w:style w:type="table" w:styleId="221">
+  <w:style w:type="table" w:styleId="MediumList2-Accent2">
     <w:name w:val="Medium List 2 Accent 2"/>
-    <w:basedOn w:val="a3"/>
+    <w:basedOn w:val="TableNormal"/>
     <w:uiPriority w:val="66"/>
     <w:rsid w:val="00CB0664"/>
     <w:pPr>
@@ -6709,9 +6377,9 @@
       </w:tcPr>
     </w:tblStylePr>
   </w:style>
-  <w:style w:type="table" w:styleId="231">
+  <w:style w:type="table" w:styleId="MediumList2-Accent3">
     <w:name w:val="Medium List 2 Accent 3"/>
-    <w:basedOn w:val="a3"/>
+    <w:basedOn w:val="TableNormal"/>
     <w:uiPriority w:val="66"/>
     <w:rsid w:val="00CB0664"/>
     <w:pPr>
@@ -6837,9 +6505,9 @@
       </w:tcPr>
     </w:tblStylePr>
   </w:style>
-  <w:style w:type="table" w:styleId="241">
+  <w:style w:type="table" w:styleId="MediumList2-Accent4">
     <w:name w:val="Medium List 2 Accent 4"/>
-    <w:basedOn w:val="a3"/>
+    <w:basedOn w:val="TableNormal"/>
     <w:uiPriority w:val="66"/>
     <w:rsid w:val="00CB0664"/>
     <w:pPr>
@@ -6965,9 +6633,9 @@
       </w:tcPr>
     </w:tblStylePr>
   </w:style>
-  <w:style w:type="table" w:styleId="251">
+  <w:style w:type="table" w:styleId="MediumList2-Accent5">
     <w:name w:val="Medium List 2 Accent 5"/>
-    <w:basedOn w:val="a3"/>
+    <w:basedOn w:val="TableNormal"/>
     <w:uiPriority w:val="66"/>
     <w:rsid w:val="00CB0664"/>
     <w:pPr>
@@ -7093,9 +6761,9 @@
       </w:tcPr>
     </w:tblStylePr>
   </w:style>
-  <w:style w:type="table" w:styleId="261">
+  <w:style w:type="table" w:styleId="MediumList2-Accent6">
     <w:name w:val="Medium List 2 Accent 6"/>
-    <w:basedOn w:val="a3"/>
+    <w:basedOn w:val="TableNormal"/>
     <w:uiPriority w:val="66"/>
     <w:rsid w:val="00CB0664"/>
     <w:pPr>
@@ -7221,9 +6889,9 @@
       </w:tcPr>
     </w:tblStylePr>
   </w:style>
-  <w:style w:type="table" w:styleId="18">
+  <w:style w:type="table" w:styleId="MediumGrid1">
     <w:name w:val="Medium Grid 1"/>
-    <w:basedOn w:val="a3"/>
+    <w:basedOn w:val="TableNormal"/>
     <w:uiPriority w:val="67"/>
     <w:rsid w:val="00CB0664"/>
     <w:pPr>
@@ -7294,9 +6962,9 @@
       </w:tcPr>
     </w:tblStylePr>
   </w:style>
-  <w:style w:type="table" w:styleId="112">
+  <w:style w:type="table" w:styleId="MediumGrid1-Accent1">
     <w:name w:val="Medium Grid 1 Accent 1"/>
-    <w:basedOn w:val="a3"/>
+    <w:basedOn w:val="TableNormal"/>
     <w:uiPriority w:val="67"/>
     <w:rsid w:val="00CB0664"/>
     <w:pPr>
@@ -7367,9 +7035,9 @@
       </w:tcPr>
     </w:tblStylePr>
   </w:style>
-  <w:style w:type="table" w:styleId="122">
+  <w:style w:type="table" w:styleId="MediumGrid1-Accent2">
     <w:name w:val="Medium Grid 1 Accent 2"/>
-    <w:basedOn w:val="a3"/>
+    <w:basedOn w:val="TableNormal"/>
     <w:uiPriority w:val="67"/>
     <w:rsid w:val="00CB0664"/>
     <w:pPr>
@@ -7440,9 +7108,9 @@
       </w:tcPr>
     </w:tblStylePr>
   </w:style>
-  <w:style w:type="table" w:styleId="132">
+  <w:style w:type="table" w:styleId="MediumGrid1-Accent3">
     <w:name w:val="Medium Grid 1 Accent 3"/>
-    <w:basedOn w:val="a3"/>
+    <w:basedOn w:val="TableNormal"/>
     <w:uiPriority w:val="67"/>
     <w:rsid w:val="00CB0664"/>
     <w:pPr>
@@ -7513,9 +7181,9 @@
       </w:tcPr>
     </w:tblStylePr>
   </w:style>
-  <w:style w:type="table" w:styleId="142">
+  <w:style w:type="table" w:styleId="MediumGrid1-Accent4">
     <w:name w:val="Medium Grid 1 Accent 4"/>
-    <w:basedOn w:val="a3"/>
+    <w:basedOn w:val="TableNormal"/>
     <w:uiPriority w:val="67"/>
     <w:rsid w:val="00CB0664"/>
     <w:pPr>
@@ -7586,9 +7254,9 @@
       </w:tcPr>
     </w:tblStylePr>
   </w:style>
-  <w:style w:type="table" w:styleId="151">
+  <w:style w:type="table" w:styleId="MediumGrid1-Accent5">
     <w:name w:val="Medium Grid 1 Accent 5"/>
-    <w:basedOn w:val="a3"/>
+    <w:basedOn w:val="TableNormal"/>
     <w:uiPriority w:val="67"/>
     <w:rsid w:val="00CB0664"/>
     <w:pPr>
@@ -7659,9 +7327,9 @@
       </w:tcPr>
     </w:tblStylePr>
   </w:style>
-  <w:style w:type="table" w:styleId="161">
+  <w:style w:type="table" w:styleId="MediumGrid1-Accent6">
     <w:name w:val="Medium Grid 1 Accent 6"/>
-    <w:basedOn w:val="a3"/>
+    <w:basedOn w:val="TableNormal"/>
     <w:uiPriority w:val="67"/>
     <w:rsid w:val="00CB0664"/>
     <w:pPr>
@@ -7732,9 +7400,9 @@
       </w:tcPr>
     </w:tblStylePr>
   </w:style>
-  <w:style w:type="table" w:styleId="2c">
+  <w:style w:type="table" w:styleId="MediumGrid2">
     <w:name w:val="Medium Grid 2"/>
-    <w:basedOn w:val="a3"/>
+    <w:basedOn w:val="TableNormal"/>
     <w:uiPriority w:val="68"/>
     <w:rsid w:val="00CB0664"/>
     <w:pPr>
@@ -7857,9 +7525,9 @@
       </w:tcPr>
     </w:tblStylePr>
   </w:style>
-  <w:style w:type="table" w:styleId="212">
+  <w:style w:type="table" w:styleId="MediumGrid2-Accent1">
     <w:name w:val="Medium Grid 2 Accent 1"/>
-    <w:basedOn w:val="a3"/>
+    <w:basedOn w:val="TableNormal"/>
     <w:uiPriority w:val="68"/>
     <w:rsid w:val="00CB0664"/>
     <w:pPr>
@@ -7982,9 +7650,9 @@
       </w:tcPr>
     </w:tblStylePr>
   </w:style>
-  <w:style w:type="table" w:styleId="222">
+  <w:style w:type="table" w:styleId="MediumGrid2-Accent2">
     <w:name w:val="Medium Grid 2 Accent 2"/>
-    <w:basedOn w:val="a3"/>
+    <w:basedOn w:val="TableNormal"/>
     <w:uiPriority w:val="68"/>
     <w:rsid w:val="00CB0664"/>
     <w:pPr>
@@ -8107,9 +7775,9 @@
       </w:tcPr>
     </w:tblStylePr>
   </w:style>
-  <w:style w:type="table" w:styleId="232">
+  <w:style w:type="table" w:styleId="MediumGrid2-Accent3">
     <w:name w:val="Medium Grid 2 Accent 3"/>
-    <w:basedOn w:val="a3"/>
+    <w:basedOn w:val="TableNormal"/>
     <w:uiPriority w:val="68"/>
     <w:rsid w:val="00CB0664"/>
     <w:pPr>
@@ -8232,9 +7900,9 @@
       </w:tcPr>
     </w:tblStylePr>
   </w:style>
-  <w:style w:type="table" w:styleId="242">
+  <w:style w:type="table" w:styleId="MediumGrid2-Accent4">
     <w:name w:val="Medium Grid 2 Accent 4"/>
-    <w:basedOn w:val="a3"/>
+    <w:basedOn w:val="TableNormal"/>
     <w:uiPriority w:val="68"/>
     <w:rsid w:val="00CB0664"/>
     <w:pPr>
@@ -8357,9 +8025,9 @@
       </w:tcPr>
     </w:tblStylePr>
   </w:style>
-  <w:style w:type="table" w:styleId="252">
+  <w:style w:type="table" w:styleId="MediumGrid2-Accent5">
     <w:name w:val="Medium Grid 2 Accent 5"/>
-    <w:basedOn w:val="a3"/>
+    <w:basedOn w:val="TableNormal"/>
     <w:uiPriority w:val="68"/>
     <w:rsid w:val="00CB0664"/>
     <w:pPr>
@@ -8482,9 +8150,9 @@
       </w:tcPr>
     </w:tblStylePr>
   </w:style>
-  <w:style w:type="table" w:styleId="262">
+  <w:style w:type="table" w:styleId="MediumGrid2-Accent6">
     <w:name w:val="Medium Grid 2 Accent 6"/>
-    <w:basedOn w:val="a3"/>
+    <w:basedOn w:val="TableNormal"/>
     <w:uiPriority w:val="68"/>
     <w:rsid w:val="00CB0664"/>
     <w:pPr>
@@ -8607,9 +8275,9 @@
       </w:tcPr>
     </w:tblStylePr>
   </w:style>
-  <w:style w:type="table" w:styleId="3a">
+  <w:style w:type="table" w:styleId="MediumGrid3">
     <w:name w:val="Medium Grid 3"/>
-    <w:basedOn w:val="a3"/>
+    <w:basedOn w:val="TableNormal"/>
     <w:uiPriority w:val="69"/>
     <w:rsid w:val="00CB0664"/>
     <w:pPr>
@@ -8748,9 +8416,9 @@
       </w:tcPr>
     </w:tblStylePr>
   </w:style>
-  <w:style w:type="table" w:styleId="310">
+  <w:style w:type="table" w:styleId="MediumGrid3-Accent1">
     <w:name w:val="Medium Grid 3 Accent 1"/>
-    <w:basedOn w:val="a3"/>
+    <w:basedOn w:val="TableNormal"/>
     <w:uiPriority w:val="69"/>
     <w:rsid w:val="00CB0664"/>
     <w:pPr>
@@ -8889,9 +8557,9 @@
       </w:tcPr>
     </w:tblStylePr>
   </w:style>
-  <w:style w:type="table" w:styleId="320">
+  <w:style w:type="table" w:styleId="MediumGrid3-Accent2">
     <w:name w:val="Medium Grid 3 Accent 2"/>
-    <w:basedOn w:val="a3"/>
+    <w:basedOn w:val="TableNormal"/>
     <w:uiPriority w:val="69"/>
     <w:rsid w:val="00CB0664"/>
     <w:pPr>
@@ -9030,9 +8698,9 @@
       </w:tcPr>
     </w:tblStylePr>
   </w:style>
-  <w:style w:type="table" w:styleId="330">
+  <w:style w:type="table" w:styleId="MediumGrid3-Accent3">
     <w:name w:val="Medium Grid 3 Accent 3"/>
-    <w:basedOn w:val="a3"/>
+    <w:basedOn w:val="TableNormal"/>
     <w:uiPriority w:val="69"/>
     <w:rsid w:val="00CB0664"/>
     <w:pPr>
@@ -9171,9 +8839,9 @@
       </w:tcPr>
     </w:tblStylePr>
   </w:style>
-  <w:style w:type="table" w:styleId="340">
+  <w:style w:type="table" w:styleId="MediumGrid3-Accent4">
     <w:name w:val="Medium Grid 3 Accent 4"/>
-    <w:basedOn w:val="a3"/>
+    <w:basedOn w:val="TableNormal"/>
     <w:uiPriority w:val="69"/>
     <w:rsid w:val="00CB0664"/>
     <w:pPr>
@@ -9312,9 +8980,9 @@
       </w:tcPr>
     </w:tblStylePr>
   </w:style>
-  <w:style w:type="table" w:styleId="350">
+  <w:style w:type="table" w:styleId="MediumGrid3-Accent5">
     <w:name w:val="Medium Grid 3 Accent 5"/>
-    <w:basedOn w:val="a3"/>
+    <w:basedOn w:val="TableNormal"/>
     <w:uiPriority w:val="69"/>
     <w:rsid w:val="00CB0664"/>
     <w:pPr>
@@ -9453,9 +9121,9 @@
       </w:tcPr>
     </w:tblStylePr>
   </w:style>
-  <w:style w:type="table" w:styleId="360">
+  <w:style w:type="table" w:styleId="MediumGrid3-Accent6">
     <w:name w:val="Medium Grid 3 Accent 6"/>
-    <w:basedOn w:val="a3"/>
+    <w:basedOn w:val="TableNormal"/>
     <w:uiPriority w:val="69"/>
     <w:rsid w:val="00CB0664"/>
     <w:pPr>
@@ -9594,9 +9262,9 @@
       </w:tcPr>
     </w:tblStylePr>
   </w:style>
-  <w:style w:type="table" w:styleId="aff6">
+  <w:style w:type="table" w:styleId="DarkList">
     <w:name w:val="Dark List"/>
-    <w:basedOn w:val="a3"/>
+    <w:basedOn w:val="TableNormal"/>
     <w:uiPriority w:val="70"/>
     <w:rsid w:val="00CB0664"/>
     <w:pPr>
@@ -9708,9 +9376,9 @@
       </w:tcPr>
     </w:tblStylePr>
   </w:style>
-  <w:style w:type="table" w:styleId="19">
+  <w:style w:type="table" w:styleId="DarkList-Accent1">
     <w:name w:val="Dark List Accent 1"/>
-    <w:basedOn w:val="a3"/>
+    <w:basedOn w:val="TableNormal"/>
     <w:uiPriority w:val="70"/>
     <w:rsid w:val="00CB0664"/>
     <w:pPr>
@@ -9822,9 +9490,9 @@
       </w:tcPr>
     </w:tblStylePr>
   </w:style>
-  <w:style w:type="table" w:styleId="2d">
+  <w:style w:type="table" w:styleId="DarkList-Accent2">
     <w:name w:val="Dark List Accent 2"/>
-    <w:basedOn w:val="a3"/>
+    <w:basedOn w:val="TableNormal"/>
     <w:uiPriority w:val="70"/>
     <w:rsid w:val="00CB0664"/>
     <w:pPr>
@@ -9936,9 +9604,9 @@
       </w:tcPr>
     </w:tblStylePr>
   </w:style>
-  <w:style w:type="table" w:styleId="3b">
+  <w:style w:type="table" w:styleId="DarkList-Accent3">
     <w:name w:val="Dark List Accent 3"/>
-    <w:basedOn w:val="a3"/>
+    <w:basedOn w:val="TableNormal"/>
     <w:uiPriority w:val="70"/>
     <w:rsid w:val="00CB0664"/>
     <w:pPr>
@@ -10050,9 +9718,9 @@
       </w:tcPr>
     </w:tblStylePr>
   </w:style>
-  <w:style w:type="table" w:styleId="44">
+  <w:style w:type="table" w:styleId="DarkList-Accent4">
     <w:name w:val="Dark List Accent 4"/>
-    <w:basedOn w:val="a3"/>
+    <w:basedOn w:val="TableNormal"/>
     <w:uiPriority w:val="70"/>
     <w:rsid w:val="00CB0664"/>
     <w:pPr>
@@ -10164,9 +9832,9 @@
       </w:tcPr>
     </w:tblStylePr>
   </w:style>
-  <w:style w:type="table" w:styleId="54">
+  <w:style w:type="table" w:styleId="DarkList-Accent5">
     <w:name w:val="Dark List Accent 5"/>
-    <w:basedOn w:val="a3"/>
+    <w:basedOn w:val="TableNormal"/>
     <w:uiPriority w:val="70"/>
     <w:rsid w:val="00CB0664"/>
     <w:pPr>
@@ -10278,9 +9946,9 @@
       </w:tcPr>
     </w:tblStylePr>
   </w:style>
-  <w:style w:type="table" w:styleId="64">
+  <w:style w:type="table" w:styleId="DarkList-Accent6">
     <w:name w:val="Dark List Accent 6"/>
-    <w:basedOn w:val="a3"/>
+    <w:basedOn w:val="TableNormal"/>
     <w:uiPriority w:val="70"/>
     <w:rsid w:val="00CB0664"/>
     <w:pPr>
@@ -10392,9 +10060,9 @@
       </w:tcPr>
     </w:tblStylePr>
   </w:style>
-  <w:style w:type="table" w:styleId="aff7">
+  <w:style w:type="table" w:styleId="ColorfulShading">
     <w:name w:val="Colorful Shading"/>
-    <w:basedOn w:val="a3"/>
+    <w:basedOn w:val="TableNormal"/>
     <w:uiPriority w:val="71"/>
     <w:rsid w:val="00CB0664"/>
     <w:pPr>
@@ -10514,9 +10182,9 @@
       </w:rPr>
     </w:tblStylePr>
   </w:style>
-  <w:style w:type="table" w:styleId="1a">
+  <w:style w:type="table" w:styleId="ColorfulShading-Accent1">
     <w:name w:val="Colorful Shading Accent 1"/>
-    <w:basedOn w:val="a3"/>
+    <w:basedOn w:val="TableNormal"/>
     <w:uiPriority w:val="71"/>
     <w:rsid w:val="00CB0664"/>
     <w:pPr>
@@ -10636,9 +10304,9 @@
       </w:rPr>
     </w:tblStylePr>
   </w:style>
-  <w:style w:type="table" w:styleId="2e">
+  <w:style w:type="table" w:styleId="ColorfulShading-Accent2">
     <w:name w:val="Colorful Shading Accent 2"/>
-    <w:basedOn w:val="a3"/>
+    <w:basedOn w:val="TableNormal"/>
     <w:uiPriority w:val="71"/>
     <w:rsid w:val="00CB0664"/>
     <w:pPr>
@@ -10758,9 +10426,9 @@
       </w:rPr>
     </w:tblStylePr>
   </w:style>
-  <w:style w:type="table" w:styleId="3c">
+  <w:style w:type="table" w:styleId="ColorfulShading-Accent3">
     <w:name w:val="Colorful Shading Accent 3"/>
-    <w:basedOn w:val="a3"/>
+    <w:basedOn w:val="TableNormal"/>
     <w:uiPriority w:val="71"/>
     <w:rsid w:val="00CB0664"/>
     <w:pPr>
@@ -10870,9 +10538,9 @@
       </w:tcPr>
     </w:tblStylePr>
   </w:style>
-  <w:style w:type="table" w:styleId="45">
+  <w:style w:type="table" w:styleId="ColorfulShading-Accent4">
     <w:name w:val="Colorful Shading Accent 4"/>
-    <w:basedOn w:val="a3"/>
+    <w:basedOn w:val="TableNormal"/>
     <w:uiPriority w:val="71"/>
     <w:rsid w:val="00CB0664"/>
     <w:pPr>
@@ -10992,9 +10660,9 @@
       </w:rPr>
     </w:tblStylePr>
   </w:style>
-  <w:style w:type="table" w:styleId="55">
+  <w:style w:type="table" w:styleId="ColorfulShading-Accent5">
     <w:name w:val="Colorful Shading Accent 5"/>
-    <w:basedOn w:val="a3"/>
+    <w:basedOn w:val="TableNormal"/>
     <w:uiPriority w:val="71"/>
     <w:rsid w:val="00CB0664"/>
     <w:pPr>
@@ -11114,9 +10782,9 @@
       </w:rPr>
     </w:tblStylePr>
   </w:style>
-  <w:style w:type="table" w:styleId="65">
+  <w:style w:type="table" w:styleId="ColorfulShading-Accent6">
     <w:name w:val="Colorful Shading Accent 6"/>
-    <w:basedOn w:val="a3"/>
+    <w:basedOn w:val="TableNormal"/>
     <w:uiPriority w:val="71"/>
     <w:rsid w:val="00CB0664"/>
     <w:pPr>
@@ -11236,9 +10904,9 @@
       </w:rPr>
     </w:tblStylePr>
   </w:style>
-  <w:style w:type="table" w:styleId="aff8">
+  <w:style w:type="table" w:styleId="ColorfulList">
     <w:name w:val="Colorful List"/>
-    <w:basedOn w:val="a3"/>
+    <w:basedOn w:val="TableNormal"/>
     <w:uiPriority w:val="72"/>
     <w:rsid w:val="00CB0664"/>
     <w:pPr>
@@ -11322,9 +10990,9 @@
       </w:tcPr>
     </w:tblStylePr>
   </w:style>
-  <w:style w:type="table" w:styleId="1b">
+  <w:style w:type="table" w:styleId="ColorfulList-Accent1">
     <w:name w:val="Colorful List Accent 1"/>
-    <w:basedOn w:val="a3"/>
+    <w:basedOn w:val="TableNormal"/>
     <w:uiPriority w:val="72"/>
     <w:rsid w:val="00CB0664"/>
     <w:pPr>
@@ -11408,9 +11076,9 @@
       </w:tcPr>
     </w:tblStylePr>
   </w:style>
-  <w:style w:type="table" w:styleId="2f">
+  <w:style w:type="table" w:styleId="ColorfulList-Accent2">
     <w:name w:val="Colorful List Accent 2"/>
-    <w:basedOn w:val="a3"/>
+    <w:basedOn w:val="TableNormal"/>
     <w:uiPriority w:val="72"/>
     <w:rsid w:val="00CB0664"/>
     <w:pPr>
@@ -11494,9 +11162,9 @@
       </w:tcPr>
     </w:tblStylePr>
   </w:style>
-  <w:style w:type="table" w:styleId="3d">
+  <w:style w:type="table" w:styleId="ColorfulList-Accent3">
     <w:name w:val="Colorful List Accent 3"/>
-    <w:basedOn w:val="a3"/>
+    <w:basedOn w:val="TableNormal"/>
     <w:uiPriority w:val="72"/>
     <w:rsid w:val="00CB0664"/>
     <w:pPr>
@@ -11580,9 +11248,9 @@
       </w:tcPr>
     </w:tblStylePr>
   </w:style>
-  <w:style w:type="table" w:styleId="46">
+  <w:style w:type="table" w:styleId="ColorfulList-Accent4">
     <w:name w:val="Colorful List Accent 4"/>
-    <w:basedOn w:val="a3"/>
+    <w:basedOn w:val="TableNormal"/>
     <w:uiPriority w:val="72"/>
     <w:rsid w:val="00CB0664"/>
     <w:pPr>
@@ -11666,9 +11334,9 @@
       </w:tcPr>
     </w:tblStylePr>
   </w:style>
-  <w:style w:type="table" w:styleId="56">
+  <w:style w:type="table" w:styleId="ColorfulList-Accent5">
     <w:name w:val="Colorful List Accent 5"/>
-    <w:basedOn w:val="a3"/>
+    <w:basedOn w:val="TableNormal"/>
     <w:uiPriority w:val="72"/>
     <w:rsid w:val="00CB0664"/>
     <w:pPr>
@@ -11752,9 +11420,9 @@
       </w:tcPr>
     </w:tblStylePr>
   </w:style>
-  <w:style w:type="table" w:styleId="66">
+  <w:style w:type="table" w:styleId="ColorfulList-Accent6">
     <w:name w:val="Colorful List Accent 6"/>
-    <w:basedOn w:val="a3"/>
+    <w:basedOn w:val="TableNormal"/>
     <w:uiPriority w:val="72"/>
     <w:rsid w:val="00CB0664"/>
     <w:pPr>
@@ -11838,9 +11506,9 @@
       </w:tcPr>
     </w:tblStylePr>
   </w:style>
-  <w:style w:type="table" w:styleId="aff9">
+  <w:style w:type="table" w:styleId="ColorfulGrid">
     <w:name w:val="Colorful Grid"/>
-    <w:basedOn w:val="a3"/>
+    <w:basedOn w:val="TableNormal"/>
     <w:uiPriority w:val="73"/>
     <w:rsid w:val="00CB0664"/>
     <w:pPr>
@@ -11918,9 +11586,9 @@
       </w:tcPr>
     </w:tblStylePr>
   </w:style>
-  <w:style w:type="table" w:styleId="1c">
+  <w:style w:type="table" w:styleId="ColorfulGrid-Accent1">
     <w:name w:val="Colorful Grid Accent 1"/>
-    <w:basedOn w:val="a3"/>
+    <w:basedOn w:val="TableNormal"/>
     <w:uiPriority w:val="73"/>
     <w:rsid w:val="00CB0664"/>
     <w:pPr>
@@ -11998,9 +11666,9 @@
       </w:tcPr>
     </w:tblStylePr>
   </w:style>
-  <w:style w:type="table" w:styleId="2f0">
+  <w:style w:type="table" w:styleId="ColorfulGrid-Accent2">
     <w:name w:val="Colorful Grid Accent 2"/>
-    <w:basedOn w:val="a3"/>
+    <w:basedOn w:val="TableNormal"/>
     <w:uiPriority w:val="73"/>
     <w:rsid w:val="00CB0664"/>
     <w:pPr>
@@ -12078,9 +11746,9 @@
       </w:tcPr>
     </w:tblStylePr>
   </w:style>
-  <w:style w:type="table" w:styleId="3e">
+  <w:style w:type="table" w:styleId="ColorfulGrid-Accent3">
     <w:name w:val="Colorful Grid Accent 3"/>
-    <w:basedOn w:val="a3"/>
+    <w:basedOn w:val="TableNormal"/>
     <w:uiPriority w:val="73"/>
     <w:rsid w:val="00CB0664"/>
     <w:pPr>
@@ -12158,9 +11826,9 @@
       </w:tcPr>
     </w:tblStylePr>
   </w:style>
-  <w:style w:type="table" w:styleId="47">
+  <w:style w:type="table" w:styleId="ColorfulGrid-Accent4">
     <w:name w:val="Colorful Grid Accent 4"/>
-    <w:basedOn w:val="a3"/>
+    <w:basedOn w:val="TableNormal"/>
     <w:uiPriority w:val="73"/>
     <w:rsid w:val="00CB0664"/>
     <w:pPr>
@@ -12238,9 +11906,9 @@
       </w:tcPr>
     </w:tblStylePr>
   </w:style>
-  <w:style w:type="table" w:styleId="57">
+  <w:style w:type="table" w:styleId="ColorfulGrid-Accent5">
     <w:name w:val="Colorful Grid Accent 5"/>
-    <w:basedOn w:val="a3"/>
+    <w:basedOn w:val="TableNormal"/>
     <w:uiPriority w:val="73"/>
     <w:rsid w:val="00CB0664"/>
     <w:pPr>
@@ -12318,9 +11986,9 @@
       </w:tcPr>
     </w:tblStylePr>
   </w:style>
-  <w:style w:type="table" w:styleId="67">
+  <w:style w:type="table" w:styleId="ColorfulGrid-Accent6">
     <w:name w:val="Colorful Grid Accent 6"/>
-    <w:basedOn w:val="a3"/>
+    <w:basedOn w:val="TableNormal"/>
     <w:uiPriority w:val="73"/>
     <w:rsid w:val="00CB0664"/>
     <w:pPr>

</xml_diff>